<commit_message>
Updated compile and make documentation
</commit_message>
<xml_diff>
--- a/Documentation/CompileT3000AndMakeT3000SetupFile.docx
+++ b/Documentation/CompileT3000AndMakeT3000SetupFile.docx
@@ -1,6 +1,6 @@
 
 <file path=word/document.xml><?xml version="1.0" encoding="utf-8"?>
-<w:document xmlns:wpc="http://schemas.microsoft.com/office/word/2010/wordprocessingCanvas" xmlns:mc="http://schemas.openxmlformats.org/markup-compatibility/2006" xmlns:o="urn:schemas-microsoft-com:office:office" xmlns:r="http://schemas.openxmlformats.org/officeDocument/2006/relationships" xmlns:m="http://schemas.openxmlformats.org/officeDocument/2006/math" xmlns:v="urn:schemas-microsoft-com:vml" xmlns:wp14="http://schemas.microsoft.com/office/word/2010/wordprocessingDrawing" xmlns:wp="http://schemas.openxmlformats.org/drawingml/2006/wordprocessingDrawing" xmlns:w10="urn:schemas-microsoft-com:office:word" xmlns:w="http://schemas.openxmlformats.org/wordprocessingml/2006/main" xmlns:w14="http://schemas.microsoft.com/office/word/2010/wordml" xmlns:wpg="http://schemas.microsoft.com/office/word/2010/wordprocessingGroup" xmlns:wpi="http://schemas.microsoft.com/office/word/2010/wordprocessingInk" xmlns:wne="http://schemas.microsoft.com/office/word/2006/wordml" xmlns:wps="http://schemas.microsoft.com/office/word/2010/wordprocessingShape" mc:Ignorable="w14 wp14">
+<w:document xmlns:wpc="http://schemas.microsoft.com/office/word/2010/wordprocessingCanvas" xmlns:mc="http://schemas.openxmlformats.org/markup-compatibility/2006" xmlns:o="urn:schemas-microsoft-com:office:office" xmlns:r="http://schemas.openxmlformats.org/officeDocument/2006/relationships" xmlns:m="http://schemas.openxmlformats.org/officeDocument/2006/math" xmlns:v="urn:schemas-microsoft-com:vml" xmlns:wp14="http://schemas.microsoft.com/office/word/2010/wordprocessingDrawing" xmlns:wp="http://schemas.openxmlformats.org/drawingml/2006/wordprocessingDrawing" xmlns:w10="urn:schemas-microsoft-com:office:word" xmlns:w="http://schemas.openxmlformats.org/wordprocessingml/2006/main" xmlns:w14="http://schemas.microsoft.com/office/word/2010/wordml" xmlns:w15="http://schemas.microsoft.com/office/word/2012/wordml" xmlns:wpg="http://schemas.microsoft.com/office/word/2010/wordprocessingGroup" xmlns:wpi="http://schemas.microsoft.com/office/word/2010/wordprocessingInk" xmlns:wne="http://schemas.microsoft.com/office/word/2006/wordml" xmlns:wps="http://schemas.microsoft.com/office/word/2010/wordprocessingShape" mc:Ignorable="w14 w15 wp14">
   <w:body>
     <w:p>
       <w:pPr>
@@ -31,21 +31,7 @@
         <w:rPr>
           <w:rFonts w:hint="eastAsia"/>
         </w:rPr>
-        <w:t xml:space="preserve">1. Download the repo from </w:t>
-      </w:r>
-      <w:proofErr w:type="spellStart"/>
-      <w:r>
-        <w:rPr>
-          <w:rFonts w:hint="eastAsia"/>
-        </w:rPr>
-        <w:t>github</w:t>
-      </w:r>
-      <w:proofErr w:type="spellEnd"/>
-      <w:r>
-        <w:rPr>
-          <w:rFonts w:hint="eastAsia"/>
-        </w:rPr>
-        <w:t xml:space="preserve"> to your local working folder. </w:t>
+        <w:t xml:space="preserve">1. Download the repo from github to your local working folder. </w:t>
       </w:r>
     </w:p>
     <w:p>
@@ -58,6 +44,7 @@
       <w:r>
         <w:rPr>
           <w:noProof/>
+          <w:lang w:val="en-GB" w:eastAsia="en-GB"/>
         </w:rPr>
         <w:drawing>
           <wp:inline distT="0" distB="0" distL="0" distR="0" wp14:anchorId="7EE76164" wp14:editId="6FAAD8FD">
@@ -75,7 +62,7 @@
                     <pic:cNvPicPr/>
                   </pic:nvPicPr>
                   <pic:blipFill>
-                    <a:blip r:embed="rId8"/>
+                    <a:blip r:embed="rId7"/>
                     <a:stretch>
                       <a:fillRect/>
                     </a:stretch>
@@ -96,8 +83,228 @@
         </w:drawing>
       </w:r>
     </w:p>
+    <w:p>
+      <w:pPr>
+        <w:pStyle w:val="ListParagraph"/>
+        <w:numPr>
+          <w:ilvl w:val="1"/>
+          <w:numId w:val="2"/>
+        </w:numPr>
+      </w:pPr>
+      <w:r>
+        <w:t>While cloning the repository of T3000, make sure to get the submodules too. On a command line, here is how to do it:</w:t>
+      </w:r>
+    </w:p>
+    <w:p>
+      <w:pPr>
+        <w:ind w:left="1140" w:firstLine="120"/>
+      </w:pPr>
+      <w:r>
+        <w:t>git clone --recurse-submodules &lt;T3000 URL&gt;</w:t>
+      </w:r>
+    </w:p>
+    <w:p>
+      <w:pPr>
+        <w:ind w:left="840"/>
+      </w:pPr>
+      <w:r>
+        <w:t xml:space="preserve">This would get the </w:t>
+      </w:r>
+      <w:r>
+        <w:t>T3000_CrossPlatform</w:t>
+      </w:r>
+      <w:r>
+        <w:t xml:space="preserve"> project as a submodule of </w:t>
+      </w:r>
+      <w:r>
+        <w:t>T3000_Building_Automation_System</w:t>
+      </w:r>
+      <w:r>
+        <w:t xml:space="preserve"> project.</w:t>
+      </w:r>
+      <w:r>
+        <w:t xml:space="preserve"> </w:t>
+      </w:r>
+    </w:p>
+    <w:p>
+      <w:r>
+        <w:tab/>
+      </w:r>
+      <w:r>
+        <w:tab/>
+        <w:t>Whenever you update your local repository, make sure to update the submodules too.</w:t>
+      </w:r>
+    </w:p>
+    <w:p>
+      <w:r>
+        <w:tab/>
+      </w:r>
+      <w:r>
+        <w:tab/>
+      </w:r>
+      <w:r>
+        <w:tab/>
+        <w:t>git pull --recurse-submodules</w:t>
+      </w:r>
+    </w:p>
+    <w:p>
+      <w:r>
+        <w:tab/>
+      </w:r>
+      <w:r>
+        <w:tab/>
+        <w:t>Note: You can download the git command line client for windows from</w:t>
+      </w:r>
+    </w:p>
+    <w:p>
+      <w:pPr>
+        <w:ind w:left="840" w:firstLine="420"/>
+      </w:pPr>
+      <w:r>
+        <w:t>https://git-scm.com/downloads</w:t>
+      </w:r>
+    </w:p>
+    <w:p>
+      <w:pPr>
+        <w:pStyle w:val="ListParagraph"/>
+        <w:numPr>
+          <w:ilvl w:val="1"/>
+          <w:numId w:val="2"/>
+        </w:numPr>
+      </w:pPr>
+      <w:r>
+        <w:t>If you plan to download the zip file, the submodule won’t be included in the download. To cleanly compile the T3000 solution, you need to bring T3000_CrossPlatfor</w:t>
+      </w:r>
+      <w:r>
+        <w:t xml:space="preserve">m project also in the folder where you extracted </w:t>
+      </w:r>
+      <w:r>
+        <w:t>T3000_Building_Automation_System</w:t>
+      </w:r>
+      <w:r>
+        <w:t xml:space="preserve"> project</w:t>
+      </w:r>
+      <w:r>
+        <w:t xml:space="preserve">. For this go to the T3000_Crossplatform project and download the zip. Extract this zip inside </w:t>
+      </w:r>
+      <w:r>
+        <w:t>T3000_Building_Automation_System</w:t>
+      </w:r>
+      <w:r>
+        <w:rPr>
+          <w:noProof/>
+          <w:lang w:val="en-GB" w:eastAsia="en-GB"/>
+        </w:rPr>
+        <w:t xml:space="preserve"> so that it comes as a child to this folder:</w:t>
+      </w:r>
+    </w:p>
+    <w:p>
+      <w:pPr>
+        <w:pStyle w:val="ListParagraph"/>
+        <w:ind w:left="1200" w:firstLine="60"/>
+      </w:pPr>
+      <w:r>
+        <w:t>T3000_Building_Automation_System</w:t>
+      </w:r>
+    </w:p>
+    <w:p>
+      <w:pPr>
+        <w:pStyle w:val="ListParagraph"/>
+        <w:ind w:left="1260" w:firstLine="420"/>
+        <w:rPr>
+          <w:rFonts w:hint="eastAsia"/>
+          <w:noProof/>
+          <w:lang w:val="en-GB" w:eastAsia="en-GB"/>
+        </w:rPr>
+      </w:pPr>
+      <w:r>
+        <w:rPr>
+          <w:rFonts w:hint="eastAsia"/>
+          <w:noProof/>
+          <w:lang w:val="en-GB" w:eastAsia="en-GB"/>
+        </w:rPr>
+        <w:t>├───</w:t>
+      </w:r>
+      <w:r>
+        <w:rPr>
+          <w:rFonts w:hint="eastAsia"/>
+          <w:noProof/>
+          <w:lang w:val="en-GB" w:eastAsia="en-GB"/>
+        </w:rPr>
+        <w:t>T3000_CrossPlatform</w:t>
+      </w:r>
+    </w:p>
+    <w:p>
+      <w:pPr>
+        <w:pStyle w:val="ListParagraph"/>
+        <w:ind w:left="1260"/>
+      </w:pPr>
+      <w:r>
+        <w:rPr>
+          <w:noProof/>
+          <w:lang w:val="en-GB" w:eastAsia="en-GB"/>
+        </w:rPr>
+        <w:t xml:space="preserve"> </w:t>
+      </w:r>
+    </w:p>
+    <w:p>
+      <w:pPr>
+        <w:ind w:left="420"/>
+      </w:pPr>
+      <w:r>
+        <w:rPr>
+          <w:noProof/>
+          <w:lang w:val="en-GB" w:eastAsia="en-GB"/>
+        </w:rPr>
+        <w:lastRenderedPageBreak/>
+        <w:drawing>
+          <wp:inline distT="0" distB="0" distL="0" distR="0" wp14:anchorId="24746DDB" wp14:editId="446C59D0">
+            <wp:extent cx="5274310" cy="2292985"/>
+            <wp:effectExtent l="0" t="0" r="2540" b="0"/>
+            <wp:docPr id="27" name="Picture 27"/>
+            <wp:cNvGraphicFramePr>
+              <a:graphicFrameLocks xmlns:a="http://schemas.openxmlformats.org/drawingml/2006/main" noChangeAspect="1"/>
+            </wp:cNvGraphicFramePr>
+            <a:graphic xmlns:a="http://schemas.openxmlformats.org/drawingml/2006/main">
+              <a:graphicData uri="http://schemas.openxmlformats.org/drawingml/2006/picture">
+                <pic:pic xmlns:pic="http://schemas.openxmlformats.org/drawingml/2006/picture">
+                  <pic:nvPicPr>
+                    <pic:cNvPr id="1" name=""/>
+                    <pic:cNvPicPr/>
+                  </pic:nvPicPr>
+                  <pic:blipFill>
+                    <a:blip r:embed="rId8"/>
+                    <a:stretch>
+                      <a:fillRect/>
+                    </a:stretch>
+                  </pic:blipFill>
+                  <pic:spPr>
+                    <a:xfrm>
+                      <a:off x="0" y="0"/>
+                      <a:ext cx="5274310" cy="2292985"/>
+                    </a:xfrm>
+                    <a:prstGeom prst="rect">
+                      <a:avLst/>
+                    </a:prstGeom>
+                  </pic:spPr>
+                </pic:pic>
+              </a:graphicData>
+            </a:graphic>
+          </wp:inline>
+        </w:drawing>
+      </w:r>
+    </w:p>
+    <w:p>
+      <w:r>
+        <w:t>Note: We went by a submodule approach because the ProgramEditor project under T3000 solution requires FastColoredTextBox, T3000Grammer and PRGReaderLibrary projects in T3000_Cross</w:t>
+      </w:r>
+      <w:r>
+        <w:t>Platform project.</w:t>
+      </w:r>
+      <w:bookmarkStart w:id="0" w:name="_GoBack"/>
+      <w:bookmarkEnd w:id="0"/>
+    </w:p>
     <w:p/>
-    <w:p/>
     <w:p>
       <w:r>
         <w:rPr>
@@ -109,14 +316,19 @@
         <w:rPr>
           <w:rFonts w:hint="eastAsia"/>
         </w:rPr>
+        <w:t xml:space="preserve"> OpenT3000Project</w:t>
+      </w:r>
+      <w:r>
+        <w:rPr>
+          <w:rFonts w:hint="eastAsia"/>
+        </w:rPr>
         <w:t xml:space="preserve"> </w:t>
       </w:r>
-      <w:proofErr w:type="gramStart"/>
-      <w:r>
-        <w:rPr>
-          <w:rFonts w:hint="eastAsia"/>
-        </w:rPr>
-        <w:t>OpenT3000Project</w:t>
+      <w:r>
+        <w:rPr>
+          <w:rFonts w:hint="eastAsia"/>
+        </w:rPr>
+        <w:t xml:space="preserve"> ,</w:t>
       </w:r>
       <w:r>
         <w:rPr>
@@ -128,19 +340,6 @@
         <w:rPr>
           <w:rFonts w:hint="eastAsia"/>
         </w:rPr>
-        <w:t xml:space="preserve"> ,</w:t>
-      </w:r>
-      <w:proofErr w:type="gramEnd"/>
-      <w:r>
-        <w:rPr>
-          <w:rFonts w:hint="eastAsia"/>
-        </w:rPr>
-        <w:t xml:space="preserve"> </w:t>
-      </w:r>
-      <w:r>
-        <w:rPr>
-          <w:rFonts w:hint="eastAsia"/>
-        </w:rPr>
         <w:t>using VS2015</w:t>
       </w:r>
     </w:p>
@@ -148,6 +347,7 @@
       <w:r>
         <w:rPr>
           <w:noProof/>
+          <w:lang w:val="en-GB" w:eastAsia="en-GB"/>
         </w:rPr>
         <w:drawing>
           <wp:inline distT="0" distB="0" distL="0" distR="0" wp14:anchorId="796846EA" wp14:editId="22C9D864">
@@ -190,7 +390,9 @@
       <w:r>
         <w:rPr>
           <w:noProof/>
-        </w:rPr>
+          <w:lang w:val="en-GB" w:eastAsia="en-GB"/>
+        </w:rPr>
+        <w:lastRenderedPageBreak/>
         <w:drawing>
           <wp:inline distT="0" distB="0" distL="0" distR="0">
             <wp:extent cx="9077325" cy="4400550"/>
@@ -245,12 +447,13 @@
       <w:r>
         <w:rPr>
           <w:noProof/>
+          <w:lang w:val="en-GB" w:eastAsia="en-GB"/>
         </w:rPr>
         <w:drawing>
-          <wp:inline distT="0" distB="0" distL="0" distR="0" wp14:anchorId="4841E82F" wp14:editId="2375220D">
-            <wp:extent cx="3057143" cy="1971429"/>
-            <wp:effectExtent l="0" t="0" r="0" b="0"/>
-            <wp:docPr id="14" name="图片 14"/>
+          <wp:inline distT="0" distB="0" distL="0" distR="0" wp14:anchorId="1C0F01DF" wp14:editId="07B69452">
+            <wp:extent cx="3705225" cy="3467100"/>
+            <wp:effectExtent l="0" t="0" r="9525" b="0"/>
+            <wp:docPr id="28" name="Picture 28"/>
             <wp:cNvGraphicFramePr>
               <a:graphicFrameLocks xmlns:a="http://schemas.openxmlformats.org/drawingml/2006/main" noChangeAspect="1"/>
             </wp:cNvGraphicFramePr>
@@ -258,7 +461,7 @@
               <a:graphicData uri="http://schemas.openxmlformats.org/drawingml/2006/picture">
                 <pic:pic xmlns:pic="http://schemas.openxmlformats.org/drawingml/2006/picture">
                   <pic:nvPicPr>
-                    <pic:cNvPr id="0" name=""/>
+                    <pic:cNvPr id="1" name=""/>
                     <pic:cNvPicPr/>
                   </pic:nvPicPr>
                   <pic:blipFill>
@@ -270,7 +473,7 @@
                   <pic:spPr>
                     <a:xfrm>
                       <a:off x="0" y="0"/>
-                      <a:ext cx="3057143" cy="1971429"/>
+                      <a:ext cx="3705225" cy="3467100"/>
                     </a:xfrm>
                     <a:prstGeom prst="rect">
                       <a:avLst/>
@@ -296,7 +499,9 @@
       <w:r>
         <w:rPr>
           <w:noProof/>
-        </w:rPr>
+          <w:lang w:val="en-GB" w:eastAsia="en-GB"/>
+        </w:rPr>
+        <w:lastRenderedPageBreak/>
         <w:drawing>
           <wp:inline distT="0" distB="0" distL="0" distR="0" wp14:anchorId="183CF885" wp14:editId="4C1157CE">
             <wp:extent cx="5486400" cy="2113915"/>
@@ -341,35 +546,13 @@
         </w:rPr>
         <w:t xml:space="preserve">2. Compile T3000 </w:t>
       </w:r>
-      <w:proofErr w:type="spellStart"/>
-      <w:r>
-        <w:rPr>
-          <w:rFonts w:hint="eastAsia"/>
-        </w:rPr>
-        <w:t>OneByOne</w:t>
-      </w:r>
-      <w:proofErr w:type="spellEnd"/>
-    </w:p>
-    <w:p>
-      <w:r>
-        <w:rPr>
-          <w:rFonts w:hint="eastAsia"/>
-        </w:rPr>
-        <w:t xml:space="preserve">   Two </w:t>
-      </w:r>
-      <w:proofErr w:type="gramStart"/>
-      <w:r>
-        <w:rPr>
-          <w:rFonts w:hint="eastAsia"/>
-        </w:rPr>
-        <w:t>Modes ,one</w:t>
-      </w:r>
-      <w:proofErr w:type="gramEnd"/>
-      <w:r>
-        <w:rPr>
-          <w:rFonts w:hint="eastAsia"/>
-        </w:rPr>
-        <w:t xml:space="preserve"> is debug ,one is Release .</w:t>
+    </w:p>
+    <w:p>
+      <w:r>
+        <w:rPr>
+          <w:rFonts w:hint="eastAsia"/>
+        </w:rPr>
+        <w:t xml:space="preserve">   Two Modes ,one is debug ,one is Release .</w:t>
       </w:r>
     </w:p>
     <w:p>
@@ -386,21 +569,7 @@
         <w:rPr>
           <w:rFonts w:hint="eastAsia"/>
         </w:rPr>
-        <w:t xml:space="preserve">he </w:t>
-      </w:r>
-      <w:proofErr w:type="gramStart"/>
-      <w:r>
-        <w:rPr>
-          <w:rFonts w:hint="eastAsia"/>
-        </w:rPr>
-        <w:t>platform ,please</w:t>
-      </w:r>
-      <w:proofErr w:type="gramEnd"/>
-      <w:r>
-        <w:rPr>
-          <w:rFonts w:hint="eastAsia"/>
-        </w:rPr>
-        <w:t xml:space="preserve"> select Win32 OR x86</w:t>
+        <w:t>he platform ,please select Win32 OR x86</w:t>
       </w:r>
     </w:p>
     <w:p/>
@@ -427,11 +596,9 @@
           <w:numId w:val="1"/>
         </w:numPr>
       </w:pPr>
-      <w:proofErr w:type="spellStart"/>
       <w:r>
         <w:t>BACnet_Stack_Library</w:t>
       </w:r>
-      <w:proofErr w:type="spellEnd"/>
     </w:p>
     <w:p>
       <w:pPr>
@@ -441,11 +608,9 @@
           <w:numId w:val="1"/>
         </w:numPr>
       </w:pPr>
-      <w:proofErr w:type="spellStart"/>
       <w:r>
         <w:t>FlexSlideBar</w:t>
       </w:r>
-      <w:proofErr w:type="spellEnd"/>
     </w:p>
     <w:p>
       <w:pPr>
@@ -455,11 +620,9 @@
           <w:numId w:val="1"/>
         </w:numPr>
       </w:pPr>
-      <w:proofErr w:type="spellStart"/>
       <w:r>
         <w:t>ModbusDllforVc</w:t>
       </w:r>
-      <w:proofErr w:type="spellEnd"/>
     </w:p>
     <w:p>
       <w:pPr>
@@ -505,11 +668,9 @@
           <w:numId w:val="1"/>
         </w:numPr>
       </w:pPr>
-      <w:proofErr w:type="spellStart"/>
       <w:r>
         <w:t>ModbusPoll</w:t>
       </w:r>
-      <w:proofErr w:type="spellEnd"/>
     </w:p>
     <w:p>
       <w:pPr>
@@ -528,16 +689,8 @@
         <w:rPr>
           <w:rFonts w:hint="eastAsia"/>
         </w:rPr>
-        <w:t xml:space="preserve">   You can select all project to </w:t>
-      </w:r>
-      <w:proofErr w:type="gramStart"/>
-      <w:r>
-        <w:rPr>
-          <w:rFonts w:hint="eastAsia"/>
-        </w:rPr>
-        <w:t>compile .</w:t>
-      </w:r>
-      <w:proofErr w:type="gramEnd"/>
+        <w:t xml:space="preserve">   You can select all project to compile .</w:t>
+      </w:r>
     </w:p>
     <w:p>
       <w:r>
@@ -570,21 +723,7 @@
         <w:rPr>
           <w:rFonts w:hint="eastAsia"/>
         </w:rPr>
-        <w:t xml:space="preserve">u can rebuild </w:t>
-      </w:r>
-      <w:proofErr w:type="gramStart"/>
-      <w:r>
-        <w:rPr>
-          <w:rFonts w:hint="eastAsia"/>
-        </w:rPr>
-        <w:t>all the</w:t>
-      </w:r>
-      <w:proofErr w:type="gramEnd"/>
-      <w:r>
-        <w:rPr>
-          <w:rFonts w:hint="eastAsia"/>
-        </w:rPr>
-        <w:t xml:space="preserve"> project or just parts </w:t>
+        <w:t xml:space="preserve">u can rebuild all the project or just parts </w:t>
       </w:r>
       <w:r>
         <w:t>which</w:t>
@@ -602,10 +741,8 @@
         <w:rPr>
           <w:rFonts w:hint="eastAsia"/>
         </w:rPr>
-        <w:t xml:space="preserve"> have changed. The compiler is not smart enough to know which parts have changed, so if you are unsure just build the whole project. </w:t>
-      </w:r>
-    </w:p>
-    <w:p>
+        <w:t xml:space="preserve"> have changed.</w:t>
+      </w:r>
       <w:r>
         <w:rPr>
           <w:rFonts w:hint="eastAsia"/>
@@ -615,7 +752,9 @@
       <w:r>
         <w:rPr>
           <w:noProof/>
-        </w:rPr>
+          <w:lang w:val="en-GB" w:eastAsia="en-GB"/>
+        </w:rPr>
+        <w:lastRenderedPageBreak/>
         <w:drawing>
           <wp:inline distT="0" distB="0" distL="0" distR="0" wp14:anchorId="3E982480" wp14:editId="09401AF0">
             <wp:extent cx="4152381" cy="6200000"/>
@@ -659,16 +798,8 @@
         <w:rPr>
           <w:rFonts w:hint="eastAsia"/>
         </w:rPr>
-        <w:t xml:space="preserve">To find your latest </w:t>
-      </w:r>
-      <w:proofErr w:type="gramStart"/>
-      <w:r>
-        <w:rPr>
-          <w:rFonts w:hint="eastAsia"/>
-        </w:rPr>
-        <w:t>release .</w:t>
-      </w:r>
-      <w:proofErr w:type="gramEnd"/>
+        <w:t>To find your latest release .</w:t>
+      </w:r>
     </w:p>
     <w:p/>
     <w:p/>
@@ -676,7 +807,9 @@
       <w:r>
         <w:rPr>
           <w:noProof/>
-        </w:rPr>
+          <w:lang w:val="en-GB" w:eastAsia="en-GB"/>
+        </w:rPr>
+        <w:lastRenderedPageBreak/>
         <w:drawing>
           <wp:inline distT="0" distB="0" distL="0" distR="0" wp14:anchorId="31B9C328" wp14:editId="68CC2D14">
             <wp:extent cx="4790477" cy="8019048"/>
@@ -719,7 +852,9 @@
       <w:r>
         <w:rPr>
           <w:noProof/>
-        </w:rPr>
+          <w:lang w:val="en-GB" w:eastAsia="en-GB"/>
+        </w:rPr>
+        <w:lastRenderedPageBreak/>
         <w:drawing>
           <wp:inline distT="0" distB="0" distL="0" distR="0" wp14:anchorId="124FD1CA" wp14:editId="4C67A6F8">
             <wp:extent cx="5486400" cy="7306945"/>
@@ -763,35 +898,7 @@
         <w:rPr>
           <w:rFonts w:hint="eastAsia"/>
         </w:rPr>
-        <w:t xml:space="preserve">These files should be copied to the </w:t>
-      </w:r>
-      <w:proofErr w:type="spellStart"/>
-      <w:r>
-        <w:rPr>
-          <w:rFonts w:hint="eastAsia"/>
-        </w:rPr>
-        <w:t>Installshield</w:t>
-      </w:r>
-      <w:proofErr w:type="spellEnd"/>
-      <w:r>
-        <w:rPr>
-          <w:rFonts w:hint="eastAsia"/>
-        </w:rPr>
-        <w:t xml:space="preserve"> folder on your local machine. </w:t>
-      </w:r>
-      <w:proofErr w:type="spellStart"/>
-      <w:r>
-        <w:rPr>
-          <w:rFonts w:hint="eastAsia"/>
-        </w:rPr>
-        <w:t>Installshield</w:t>
-      </w:r>
-      <w:proofErr w:type="spellEnd"/>
-      <w:r>
-        <w:rPr>
-          <w:rFonts w:hint="eastAsia"/>
-        </w:rPr>
-        <w:t xml:space="preserve"> will only look to its local folder for files to be combined into the MSI install file, so this step is necessary. </w:t>
+        <w:t xml:space="preserve">These files should be copied to the Installshield folder on your local machine. Installshield will only look to its local folder for files to be combined into the MSI install file, so this step is necessary. </w:t>
       </w:r>
     </w:p>
     <w:p/>
@@ -817,7 +924,9 @@
       <w:r>
         <w:rPr>
           <w:noProof/>
-        </w:rPr>
+          <w:lang w:val="en-GB" w:eastAsia="en-GB"/>
+        </w:rPr>
+        <w:lastRenderedPageBreak/>
         <w:drawing>
           <wp:inline distT="0" distB="0" distL="0" distR="0" wp14:anchorId="40512C3B" wp14:editId="690F03C6">
             <wp:extent cx="5486400" cy="6707505"/>
@@ -862,7 +971,6 @@
         </w:rPr>
         <w:t xml:space="preserve">       Copy these file to </w:t>
       </w:r>
-      <w:proofErr w:type="gramStart"/>
       <w:r>
         <w:t>T3000InstallShield</w:t>
       </w:r>
@@ -870,14 +978,7 @@
         <w:rPr>
           <w:rFonts w:hint="eastAsia"/>
         </w:rPr>
-        <w:t xml:space="preserve"> ,</w:t>
-      </w:r>
-      <w:proofErr w:type="gramEnd"/>
-      <w:r>
-        <w:rPr>
-          <w:rFonts w:hint="eastAsia"/>
-        </w:rPr>
-        <w:t xml:space="preserve"> and then replace the old files.</w:t>
+        <w:t xml:space="preserve"> , and then replace the old files.</w:t>
       </w:r>
     </w:p>
     <w:p/>
@@ -888,13 +989,8 @@
         </w:rPr>
         <w:t xml:space="preserve">Using the same way to compile </w:t>
       </w:r>
-      <w:proofErr w:type="spellStart"/>
-      <w:r>
-        <w:t>Psychrometric</w:t>
-      </w:r>
-      <w:proofErr w:type="spellEnd"/>
-      <w:r>
-        <w:t xml:space="preserve"> Tool</w:t>
+      <w:r>
+        <w:t>Psychrometric Tool</w:t>
       </w:r>
       <w:r>
         <w:rPr>
@@ -902,11 +998,9 @@
         </w:rPr>
         <w:t xml:space="preserve"> &amp;&amp; </w:t>
       </w:r>
-      <w:proofErr w:type="spellStart"/>
       <w:r>
         <w:t>PH_Application</w:t>
       </w:r>
-      <w:proofErr w:type="spellEnd"/>
     </w:p>
     <w:p>
       <w:r>
@@ -920,7 +1014,9 @@
       <w:r>
         <w:rPr>
           <w:noProof/>
-        </w:rPr>
+          <w:lang w:val="en-GB" w:eastAsia="en-GB"/>
+        </w:rPr>
+        <w:lastRenderedPageBreak/>
         <w:drawing>
           <wp:inline distT="0" distB="0" distL="0" distR="0" wp14:anchorId="0A291E3F" wp14:editId="71CA1084">
             <wp:extent cx="5486400" cy="6102985"/>
@@ -962,7 +1058,9 @@
       <w:r>
         <w:rPr>
           <w:noProof/>
-        </w:rPr>
+          <w:lang w:val="en-GB" w:eastAsia="en-GB"/>
+        </w:rPr>
+        <w:lastRenderedPageBreak/>
         <w:drawing>
           <wp:inline distT="0" distB="0" distL="0" distR="0" wp14:anchorId="20DBCE93" wp14:editId="65DEC4B7">
             <wp:extent cx="5486400" cy="5245100"/>
@@ -1008,7 +1106,6 @@
           <w:szCs w:val="32"/>
         </w:rPr>
       </w:pPr>
-      <w:proofErr w:type="gramStart"/>
       <w:r>
         <w:rPr>
           <w:rFonts w:hint="eastAsia"/>
@@ -1016,39 +1113,15 @@
           <w:sz w:val="32"/>
           <w:szCs w:val="32"/>
         </w:rPr>
-        <w:t>2.How</w:t>
-      </w:r>
-      <w:proofErr w:type="gramEnd"/>
-      <w:r>
-        <w:rPr>
-          <w:rFonts w:hint="eastAsia"/>
-          <w:b/>
-          <w:sz w:val="32"/>
-          <w:szCs w:val="32"/>
-        </w:rPr>
-        <w:t xml:space="preserve"> to make an MSI for T3000</w:t>
-      </w:r>
-    </w:p>
-    <w:p>
-      <w:r>
-        <w:rPr>
-          <w:rFonts w:hint="eastAsia"/>
-        </w:rPr>
-        <w:t xml:space="preserve">This MSI will include all the </w:t>
-      </w:r>
-      <w:proofErr w:type="spellStart"/>
-      <w:r>
-        <w:rPr>
-          <w:rFonts w:hint="eastAsia"/>
-        </w:rPr>
-        <w:t>proejcts</w:t>
-      </w:r>
-      <w:proofErr w:type="spellEnd"/>
-      <w:r>
-        <w:rPr>
-          <w:rFonts w:hint="eastAsia"/>
-        </w:rPr>
-        <w:t xml:space="preserve">, T3000 as well as </w:t>
+        <w:t>2.How to make an MSI for T3000</w:t>
+      </w:r>
+    </w:p>
+    <w:p>
+      <w:r>
+        <w:rPr>
+          <w:rFonts w:hint="eastAsia"/>
+        </w:rPr>
+        <w:t xml:space="preserve">This MSI will include all the proejcts, T3000 as well as </w:t>
       </w:r>
       <w:r>
         <w:t>the</w:t>
@@ -1057,21 +1130,7 @@
         <w:rPr>
           <w:rFonts w:hint="eastAsia"/>
         </w:rPr>
-        <w:t xml:space="preserve"> separate </w:t>
-      </w:r>
-      <w:proofErr w:type="spellStart"/>
-      <w:r>
-        <w:rPr>
-          <w:rFonts w:hint="eastAsia"/>
-        </w:rPr>
-        <w:t>Psychrometric</w:t>
-      </w:r>
-      <w:proofErr w:type="spellEnd"/>
-      <w:r>
-        <w:rPr>
-          <w:rFonts w:hint="eastAsia"/>
-        </w:rPr>
-        <w:t xml:space="preserve"> and PH </w:t>
+        <w:t xml:space="preserve"> separate Psychrometric and PH </w:t>
       </w:r>
       <w:r>
         <w:t>applications</w:t>
@@ -1096,26 +1155,11 @@
         </w:rPr>
         <w:t xml:space="preserve"> </w:t>
       </w:r>
-      <w:proofErr w:type="gramStart"/>
-      <w:r>
-        <w:rPr>
-          <w:rFonts w:hint="eastAsia"/>
-        </w:rPr>
-        <w:t>double</w:t>
-      </w:r>
-      <w:proofErr w:type="gramEnd"/>
-      <w:r>
-        <w:rPr>
-          <w:rFonts w:hint="eastAsia"/>
-        </w:rPr>
-        <w:t xml:space="preserve"> click </w:t>
-      </w:r>
-      <w:proofErr w:type="spellStart"/>
-      <w:r>
-        <w:rPr>
-          <w:rFonts w:hint="eastAsia"/>
-        </w:rPr>
-        <w:t>installshi</w:t>
+      <w:r>
+        <w:rPr>
+          <w:rFonts w:hint="eastAsia"/>
+        </w:rPr>
+        <w:t>double click installshi</w:t>
       </w:r>
       <w:r>
         <w:rPr>
@@ -1127,14 +1171,7 @@
         <w:rPr>
           <w:rFonts w:hint="eastAsia"/>
         </w:rPr>
-        <w:t>ld</w:t>
-      </w:r>
-      <w:proofErr w:type="spellEnd"/>
-      <w:r>
-        <w:rPr>
-          <w:rFonts w:hint="eastAsia"/>
-        </w:rPr>
-        <w:t xml:space="preserve"> project file </w:t>
+        <w:t xml:space="preserve">ld project file </w:t>
       </w:r>
     </w:p>
     <w:p>
@@ -1147,7 +1184,9 @@
       <w:r>
         <w:rPr>
           <w:noProof/>
-        </w:rPr>
+          <w:lang w:val="en-GB" w:eastAsia="en-GB"/>
+        </w:rPr>
+        <w:lastRenderedPageBreak/>
         <w:drawing>
           <wp:inline distT="0" distB="0" distL="0" distR="0">
             <wp:extent cx="7848600" cy="7886700"/>
@@ -1203,21 +1242,7 @@
         <w:rPr>
           <w:rFonts w:hint="eastAsia"/>
         </w:rPr>
-        <w:t xml:space="preserve">2. </w:t>
-      </w:r>
-      <w:proofErr w:type="spellStart"/>
-      <w:r>
-        <w:rPr>
-          <w:rFonts w:hint="eastAsia"/>
-        </w:rPr>
-        <w:t>InstallSheild</w:t>
-      </w:r>
-      <w:proofErr w:type="spellEnd"/>
-      <w:r>
-        <w:rPr>
-          <w:rFonts w:hint="eastAsia"/>
-        </w:rPr>
-        <w:t xml:space="preserve"> showing</w:t>
+        <w:t>2. InstallSheild showing</w:t>
       </w:r>
     </w:p>
     <w:p>
@@ -1231,7 +1256,9 @@
         <w:rPr>
           <w:noProof/>
           <w:highlight w:val="yellow"/>
-        </w:rPr>
+          <w:lang w:val="en-GB" w:eastAsia="en-GB"/>
+        </w:rPr>
+        <w:lastRenderedPageBreak/>
         <w:drawing>
           <wp:inline distT="0" distB="0" distL="0" distR="0" wp14:anchorId="7B8B681A" wp14:editId="2E25B764">
             <wp:extent cx="14058900" cy="7615238"/>
@@ -1291,7 +1318,6 @@
       </w:r>
     </w:p>
     <w:p>
-      <w:proofErr w:type="gramStart"/>
       <w:r>
         <w:rPr>
           <w:rFonts w:hint="eastAsia"/>
@@ -1302,9 +1328,17 @@
         <w:rPr>
           <w:rFonts w:hint="eastAsia"/>
         </w:rPr>
-        <w:t>Click</w:t>
-      </w:r>
-      <w:proofErr w:type="gramEnd"/>
+        <w:t xml:space="preserve">Click </w:t>
+      </w:r>
+      <w:r>
+        <w:rPr>
+          <w:rFonts w:hint="eastAsia"/>
+        </w:rPr>
+        <w:t xml:space="preserve">on </w:t>
+      </w:r>
+      <w:r>
+        <w:t>the</w:t>
+      </w:r>
       <w:r>
         <w:rPr>
           <w:rFonts w:hint="eastAsia"/>
@@ -1312,13 +1346,52 @@
         <w:t xml:space="preserve"> </w:t>
       </w:r>
       <w:r>
-        <w:rPr>
-          <w:rFonts w:hint="eastAsia"/>
-        </w:rPr>
-        <w:t xml:space="preserve">on </w:t>
-      </w:r>
-      <w:r>
-        <w:t>the</w:t>
+        <w:t>“</w:t>
+      </w:r>
+      <w:r>
+        <w:rPr>
+          <w:rFonts w:hint="eastAsia"/>
+        </w:rPr>
+        <w:t>General Information</w:t>
+      </w:r>
+      <w:r>
+        <w:t>’</w:t>
+      </w:r>
+      <w:r>
+        <w:rPr>
+          <w:rFonts w:hint="eastAsia"/>
+        </w:rPr>
+        <w:t xml:space="preserve"> tab, then on the </w:t>
+      </w:r>
+      <w:r>
+        <w:t>‘</w:t>
+      </w:r>
+      <w:r>
+        <w:rPr>
+          <w:rFonts w:hint="eastAsia"/>
+        </w:rPr>
+        <w:t>Prooduct Code</w:t>
+      </w:r>
+      <w:r>
+        <w:t>”</w:t>
+      </w:r>
+      <w:r>
+        <w:rPr>
+          <w:rFonts w:hint="eastAsia"/>
+        </w:rPr>
+        <w:t xml:space="preserve"> cell to </w:t>
+      </w:r>
+      <w:r>
+        <w:rPr>
+          <w:rFonts w:hint="eastAsia"/>
+        </w:rPr>
+        <w:t xml:space="preserve">generate a </w:t>
+      </w:r>
+      <w:r>
+        <w:rPr>
+          <w:rFonts w:hint="eastAsia"/>
+        </w:rPr>
+        <w:t>GUID</w:t>
       </w:r>
       <w:r>
         <w:rPr>
@@ -1327,68 +1400,6 @@
         <w:t xml:space="preserve"> </w:t>
       </w:r>
       <w:r>
-        <w:t>“</w:t>
-      </w:r>
-      <w:r>
-        <w:rPr>
-          <w:rFonts w:hint="eastAsia"/>
-        </w:rPr>
-        <w:t>General Information</w:t>
-      </w:r>
-      <w:r>
-        <w:t>’</w:t>
-      </w:r>
-      <w:r>
-        <w:rPr>
-          <w:rFonts w:hint="eastAsia"/>
-        </w:rPr>
-        <w:t xml:space="preserve"> tab, then on the </w:t>
-      </w:r>
-      <w:r>
-        <w:t>‘</w:t>
-      </w:r>
-      <w:proofErr w:type="spellStart"/>
-      <w:r>
-        <w:rPr>
-          <w:rFonts w:hint="eastAsia"/>
-        </w:rPr>
-        <w:t>Prooduct</w:t>
-      </w:r>
-      <w:proofErr w:type="spellEnd"/>
-      <w:r>
-        <w:rPr>
-          <w:rFonts w:hint="eastAsia"/>
-        </w:rPr>
-        <w:t xml:space="preserve"> Code</w:t>
-      </w:r>
-      <w:r>
-        <w:t>”</w:t>
-      </w:r>
-      <w:r>
-        <w:rPr>
-          <w:rFonts w:hint="eastAsia"/>
-        </w:rPr>
-        <w:t xml:space="preserve"> cell to </w:t>
-      </w:r>
-      <w:r>
-        <w:rPr>
-          <w:rFonts w:hint="eastAsia"/>
-        </w:rPr>
-        <w:t xml:space="preserve">generate a </w:t>
-      </w:r>
-      <w:r>
-        <w:rPr>
-          <w:rFonts w:hint="eastAsia"/>
-        </w:rPr>
-        <w:t>GUID</w:t>
-      </w:r>
-      <w:r>
-        <w:rPr>
-          <w:rFonts w:hint="eastAsia"/>
-        </w:rPr>
-        <w:t xml:space="preserve"> </w:t>
-      </w:r>
-      <w:r>
         <w:rPr>
           <w:rFonts w:hint="eastAsia"/>
         </w:rPr>
@@ -1400,6 +1411,7 @@
         <w:rPr>
           <w:rFonts w:hint="eastAsia"/>
           <w:noProof/>
+          <w:lang w:val="en-GB" w:eastAsia="en-GB"/>
         </w:rPr>
         <w:drawing>
           <wp:inline distT="0" distB="0" distL="0" distR="0">
@@ -1452,7 +1464,9 @@
       <w:r>
         <w:rPr>
           <w:noProof/>
-        </w:rPr>
+          <w:lang w:val="en-GB" w:eastAsia="en-GB"/>
+        </w:rPr>
+        <w:lastRenderedPageBreak/>
         <w:drawing>
           <wp:inline distT="0" distB="0" distL="0" distR="0">
             <wp:extent cx="8505825" cy="4772025"/>
@@ -1541,21 +1555,7 @@
         <w:rPr>
           <w:rFonts w:hint="eastAsia"/>
         </w:rPr>
-        <w:t xml:space="preserve"> </w:t>
-      </w:r>
-      <w:proofErr w:type="spellStart"/>
-      <w:r>
-        <w:rPr>
-          <w:rFonts w:hint="eastAsia"/>
-        </w:rPr>
-        <w:t>itms</w:t>
-      </w:r>
-      <w:proofErr w:type="spellEnd"/>
-      <w:r>
-        <w:rPr>
-          <w:rFonts w:hint="eastAsia"/>
-        </w:rPr>
-        <w:t xml:space="preserve"> which generates another G</w:t>
+        <w:t xml:space="preserve"> itms which generates another G</w:t>
       </w:r>
       <w:r>
         <w:rPr>
@@ -1575,6 +1575,7 @@
         <w:rPr>
           <w:rFonts w:hint="eastAsia"/>
           <w:noProof/>
+          <w:lang w:val="en-GB" w:eastAsia="en-GB"/>
         </w:rPr>
         <w:drawing>
           <wp:inline distT="0" distB="0" distL="0" distR="0">
@@ -1627,6 +1628,7 @@
       <w:r>
         <w:rPr>
           <w:noProof/>
+          <w:lang w:val="en-GB" w:eastAsia="en-GB"/>
         </w:rPr>
         <w:drawing>
           <wp:inline distT="0" distB="0" distL="0" distR="0">
@@ -1678,7 +1680,6 @@
     <w:p/>
     <w:p/>
     <w:p>
-      <w:proofErr w:type="gramStart"/>
       <w:r>
         <w:rPr>
           <w:rFonts w:hint="eastAsia"/>
@@ -1689,14 +1690,7 @@
         <w:rPr>
           <w:rFonts w:hint="eastAsia"/>
         </w:rPr>
-        <w:t>Sleect</w:t>
-      </w:r>
-      <w:proofErr w:type="gramEnd"/>
-      <w:r>
-        <w:rPr>
-          <w:rFonts w:hint="eastAsia"/>
-        </w:rPr>
-        <w:t xml:space="preserve"> what type of image to generate, in our case</w:t>
+        <w:t>Sleect what type of image to generate, in our case</w:t>
       </w:r>
       <w:r>
         <w:rPr>
@@ -1704,14 +1698,12 @@
         </w:rPr>
         <w:t xml:space="preserve"> </w:t>
       </w:r>
-      <w:proofErr w:type="spellStart"/>
       <w:r>
         <w:rPr>
           <w:rFonts w:hint="eastAsia"/>
         </w:rPr>
         <w:t>SingleImage</w:t>
       </w:r>
-      <w:proofErr w:type="spellEnd"/>
       <w:r>
         <w:rPr>
           <w:rFonts w:hint="eastAsia"/>
@@ -1724,6 +1716,7 @@
         <w:rPr>
           <w:rFonts w:hint="eastAsia"/>
           <w:noProof/>
+          <w:lang w:val="en-GB" w:eastAsia="en-GB"/>
         </w:rPr>
         <w:drawing>
           <wp:inline distT="0" distB="0" distL="0" distR="0">
@@ -1809,6 +1802,7 @@
       <w:r>
         <w:rPr>
           <w:noProof/>
+          <w:lang w:val="en-GB" w:eastAsia="en-GB"/>
         </w:rPr>
         <w:drawing>
           <wp:inline distT="0" distB="0" distL="0" distR="0" wp14:anchorId="063194A6" wp14:editId="6E5BAAC2">
@@ -1851,6 +1845,7 @@
       <w:r>
         <w:rPr>
           <w:noProof/>
+          <w:lang w:val="en-GB" w:eastAsia="en-GB"/>
         </w:rPr>
         <w:drawing>
           <wp:inline distT="0" distB="0" distL="0" distR="0" wp14:anchorId="009C18AA" wp14:editId="0C070495">
@@ -1890,7 +1885,6 @@
       </w:r>
     </w:p>
     <w:p>
-      <w:proofErr w:type="gramStart"/>
       <w:r>
         <w:rPr>
           <w:rFonts w:hint="eastAsia"/>
@@ -1901,20 +1895,14 @@
         <w:rPr>
           <w:rFonts w:hint="eastAsia"/>
         </w:rPr>
-        <w:t>Open</w:t>
-      </w:r>
-      <w:proofErr w:type="gramEnd"/>
-      <w:r>
-        <w:rPr>
-          <w:rFonts w:hint="eastAsia"/>
-        </w:rPr>
-        <w:t xml:space="preserve"> the setup exe file </w:t>
+        <w:t xml:space="preserve">Open the setup exe file </w:t>
       </w:r>
     </w:p>
     <w:p>
       <w:r>
         <w:rPr>
           <w:noProof/>
+          <w:lang w:val="en-GB" w:eastAsia="en-GB"/>
         </w:rPr>
         <w:drawing>
           <wp:inline distT="0" distB="0" distL="0" distR="0">
@@ -1967,7 +1955,9 @@
       <w:r>
         <w:rPr>
           <w:noProof/>
-        </w:rPr>
+          <w:lang w:val="en-GB" w:eastAsia="en-GB"/>
+        </w:rPr>
+        <w:lastRenderedPageBreak/>
         <w:drawing>
           <wp:inline distT="0" distB="0" distL="0" distR="0">
             <wp:extent cx="5274310" cy="2489436"/>
@@ -2022,51 +2012,28 @@
         <w:rPr>
           <w:rFonts w:hint="eastAsia"/>
         </w:rPr>
-        <w:t xml:space="preserve">For generating the smaller EXE for updates from within T3000, just copy these files to </w:t>
-      </w:r>
-      <w:proofErr w:type="gramStart"/>
-      <w:r>
-        <w:rPr>
-          <w:rFonts w:hint="eastAsia"/>
-        </w:rPr>
-        <w:t xml:space="preserve">the </w:t>
-      </w:r>
-      <w:r>
-        <w:rPr>
-          <w:rFonts w:hint="eastAsia"/>
-        </w:rPr>
-        <w:t>a</w:t>
-      </w:r>
-      <w:proofErr w:type="gramEnd"/>
-      <w:r>
-        <w:rPr>
-          <w:rFonts w:hint="eastAsia"/>
-        </w:rPr>
-        <w:t xml:space="preserve"> zip file and load the </w:t>
-      </w:r>
-      <w:r>
-        <w:t xml:space="preserve">following files to the </w:t>
-      </w:r>
-      <w:proofErr w:type="spellStart"/>
-      <w:r>
-        <w:t>temco</w:t>
-      </w:r>
-      <w:proofErr w:type="spellEnd"/>
-      <w:r>
-        <w:t xml:space="preserve"> FTP folder. </w:t>
+        <w:t xml:space="preserve">For generating the smaller EXE for updates from within T3000, just copy these files to the </w:t>
+      </w:r>
+      <w:r>
+        <w:rPr>
+          <w:rFonts w:hint="eastAsia"/>
+        </w:rPr>
+        <w:t xml:space="preserve">a zip file and load the </w:t>
+      </w:r>
+      <w:r>
+        <w:t xml:space="preserve">following files to the temco FTP folder. </w:t>
       </w:r>
     </w:p>
     <w:p>
       <w:r>
         <w:t xml:space="preserve">The files can be found in the T3000 output folder, only the DLL and exe files need to be sent there. </w:t>
       </w:r>
-      <w:bookmarkStart w:id="0" w:name="_GoBack"/>
-      <w:bookmarkEnd w:id="0"/>
     </w:p>
     <w:p>
       <w:r>
         <w:rPr>
           <w:noProof/>
+          <w:lang w:val="en-GB" w:eastAsia="en-GB"/>
         </w:rPr>
         <w:drawing>
           <wp:inline distT="0" distB="0" distL="0" distR="0" wp14:anchorId="343A0BA6" wp14:editId="1E0400EE">
@@ -2109,6 +2076,7 @@
       <w:r>
         <w:rPr>
           <w:noProof/>
+          <w:lang w:val="en-GB" w:eastAsia="en-GB"/>
         </w:rPr>
         <w:drawing>
           <wp:inline distT="0" distB="0" distL="0" distR="0" wp14:anchorId="39FEF1F2" wp14:editId="0494A42A">
@@ -2151,7 +2119,9 @@
       <w:r>
         <w:rPr>
           <w:noProof/>
-        </w:rPr>
+          <w:lang w:val="en-GB" w:eastAsia="en-GB"/>
+        </w:rPr>
+        <w:lastRenderedPageBreak/>
         <w:drawing>
           <wp:inline distT="0" distB="0" distL="0" distR="0" wp14:anchorId="7E5C5E15" wp14:editId="38923C52">
             <wp:extent cx="5514286" cy="2200000"/>
@@ -2227,6 +2197,7 @@
       <w:r>
         <w:rPr>
           <w:noProof/>
+          <w:lang w:val="en-GB" w:eastAsia="en-GB"/>
         </w:rPr>
         <w:drawing>
           <wp:inline distT="0" distB="0" distL="0" distR="0" wp14:anchorId="4A731E28" wp14:editId="3D58B0E2">
@@ -2278,7 +2249,7 @@
 </file>
 
 <file path=word/endnotes.xml><?xml version="1.0" encoding="utf-8"?>
-<w:endnotes xmlns:wpc="http://schemas.microsoft.com/office/word/2010/wordprocessingCanvas" xmlns:mc="http://schemas.openxmlformats.org/markup-compatibility/2006" xmlns:o="urn:schemas-microsoft-com:office:office" xmlns:r="http://schemas.openxmlformats.org/officeDocument/2006/relationships" xmlns:m="http://schemas.openxmlformats.org/officeDocument/2006/math" xmlns:v="urn:schemas-microsoft-com:vml" xmlns:wp14="http://schemas.microsoft.com/office/word/2010/wordprocessingDrawing" xmlns:wp="http://schemas.openxmlformats.org/drawingml/2006/wordprocessingDrawing" xmlns:w10="urn:schemas-microsoft-com:office:word" xmlns:w="http://schemas.openxmlformats.org/wordprocessingml/2006/main" xmlns:w14="http://schemas.microsoft.com/office/word/2010/wordml" xmlns:wpg="http://schemas.microsoft.com/office/word/2010/wordprocessingGroup" xmlns:wpi="http://schemas.microsoft.com/office/word/2010/wordprocessingInk" xmlns:wne="http://schemas.microsoft.com/office/word/2006/wordml" xmlns:wps="http://schemas.microsoft.com/office/word/2010/wordprocessingShape" mc:Ignorable="w14 wp14">
+<w:endnotes xmlns:wpc="http://schemas.microsoft.com/office/word/2010/wordprocessingCanvas" xmlns:mc="http://schemas.openxmlformats.org/markup-compatibility/2006" xmlns:o="urn:schemas-microsoft-com:office:office" xmlns:r="http://schemas.openxmlformats.org/officeDocument/2006/relationships" xmlns:m="http://schemas.openxmlformats.org/officeDocument/2006/math" xmlns:v="urn:schemas-microsoft-com:vml" xmlns:wp14="http://schemas.microsoft.com/office/word/2010/wordprocessingDrawing" xmlns:wp="http://schemas.openxmlformats.org/drawingml/2006/wordprocessingDrawing" xmlns:w10="urn:schemas-microsoft-com:office:word" xmlns:w="http://schemas.openxmlformats.org/wordprocessingml/2006/main" xmlns:w14="http://schemas.microsoft.com/office/word/2010/wordml" xmlns:w15="http://schemas.microsoft.com/office/word/2012/wordml" xmlns:wpg="http://schemas.microsoft.com/office/word/2010/wordprocessingGroup" xmlns:wpi="http://schemas.microsoft.com/office/word/2010/wordprocessingInk" xmlns:wne="http://schemas.microsoft.com/office/word/2006/wordml" xmlns:wps="http://schemas.microsoft.com/office/word/2010/wordprocessingShape" mc:Ignorable="w14 w15 wp14">
   <w:endnote w:type="separator" w:id="-1">
     <w:p>
       <w:r>
@@ -2297,7 +2268,7 @@
 </file>
 
 <file path=word/footnotes.xml><?xml version="1.0" encoding="utf-8"?>
-<w:footnotes xmlns:wpc="http://schemas.microsoft.com/office/word/2010/wordprocessingCanvas" xmlns:mc="http://schemas.openxmlformats.org/markup-compatibility/2006" xmlns:o="urn:schemas-microsoft-com:office:office" xmlns:r="http://schemas.openxmlformats.org/officeDocument/2006/relationships" xmlns:m="http://schemas.openxmlformats.org/officeDocument/2006/math" xmlns:v="urn:schemas-microsoft-com:vml" xmlns:wp14="http://schemas.microsoft.com/office/word/2010/wordprocessingDrawing" xmlns:wp="http://schemas.openxmlformats.org/drawingml/2006/wordprocessingDrawing" xmlns:w10="urn:schemas-microsoft-com:office:word" xmlns:w="http://schemas.openxmlformats.org/wordprocessingml/2006/main" xmlns:w14="http://schemas.microsoft.com/office/word/2010/wordml" xmlns:wpg="http://schemas.microsoft.com/office/word/2010/wordprocessingGroup" xmlns:wpi="http://schemas.microsoft.com/office/word/2010/wordprocessingInk" xmlns:wne="http://schemas.microsoft.com/office/word/2006/wordml" xmlns:wps="http://schemas.microsoft.com/office/word/2010/wordprocessingShape" mc:Ignorable="w14 wp14">
+<w:footnotes xmlns:wpc="http://schemas.microsoft.com/office/word/2010/wordprocessingCanvas" xmlns:mc="http://schemas.openxmlformats.org/markup-compatibility/2006" xmlns:o="urn:schemas-microsoft-com:office:office" xmlns:r="http://schemas.openxmlformats.org/officeDocument/2006/relationships" xmlns:m="http://schemas.openxmlformats.org/officeDocument/2006/math" xmlns:v="urn:schemas-microsoft-com:vml" xmlns:wp14="http://schemas.microsoft.com/office/word/2010/wordprocessingDrawing" xmlns:wp="http://schemas.openxmlformats.org/drawingml/2006/wordprocessingDrawing" xmlns:w10="urn:schemas-microsoft-com:office:word" xmlns:w="http://schemas.openxmlformats.org/wordprocessingml/2006/main" xmlns:w14="http://schemas.microsoft.com/office/word/2010/wordml" xmlns:w15="http://schemas.microsoft.com/office/word/2012/wordml" xmlns:wpg="http://schemas.microsoft.com/office/word/2010/wordprocessingGroup" xmlns:wpi="http://schemas.microsoft.com/office/word/2010/wordprocessingInk" xmlns:wne="http://schemas.microsoft.com/office/word/2006/wordml" xmlns:wps="http://schemas.microsoft.com/office/word/2010/wordprocessingShape" mc:Ignorable="w14 w15 wp14">
   <w:footnote w:type="separator" w:id="-1">
     <w:p>
       <w:r>
@@ -2316,8 +2287,8 @@
 </file>
 
 <file path=word/numbering.xml><?xml version="1.0" encoding="utf-8"?>
-<w:numbering xmlns:wpc="http://schemas.microsoft.com/office/word/2010/wordprocessingCanvas" xmlns:mc="http://schemas.openxmlformats.org/markup-compatibility/2006" xmlns:o="urn:schemas-microsoft-com:office:office" xmlns:r="http://schemas.openxmlformats.org/officeDocument/2006/relationships" xmlns:m="http://schemas.openxmlformats.org/officeDocument/2006/math" xmlns:v="urn:schemas-microsoft-com:vml" xmlns:wp14="http://schemas.microsoft.com/office/word/2010/wordprocessingDrawing" xmlns:wp="http://schemas.openxmlformats.org/drawingml/2006/wordprocessingDrawing" xmlns:w10="urn:schemas-microsoft-com:office:word" xmlns:w="http://schemas.openxmlformats.org/wordprocessingml/2006/main" xmlns:w14="http://schemas.microsoft.com/office/word/2010/wordml" xmlns:wpg="http://schemas.microsoft.com/office/word/2010/wordprocessingGroup" xmlns:wpi="http://schemas.microsoft.com/office/word/2010/wordprocessingInk" xmlns:wne="http://schemas.microsoft.com/office/word/2006/wordml" xmlns:wps="http://schemas.microsoft.com/office/word/2010/wordprocessingShape" mc:Ignorable="w14 wp14">
-  <w:abstractNum w:abstractNumId="0">
+<w:numbering xmlns:wpc="http://schemas.microsoft.com/office/word/2010/wordprocessingCanvas" xmlns:mc="http://schemas.openxmlformats.org/markup-compatibility/2006" xmlns:o="urn:schemas-microsoft-com:office:office" xmlns:r="http://schemas.openxmlformats.org/officeDocument/2006/relationships" xmlns:m="http://schemas.openxmlformats.org/officeDocument/2006/math" xmlns:v="urn:schemas-microsoft-com:vml" xmlns:wp14="http://schemas.microsoft.com/office/word/2010/wordprocessingDrawing" xmlns:wp="http://schemas.openxmlformats.org/drawingml/2006/wordprocessingDrawing" xmlns:w10="urn:schemas-microsoft-com:office:word" xmlns:w="http://schemas.openxmlformats.org/wordprocessingml/2006/main" xmlns:w14="http://schemas.microsoft.com/office/word/2010/wordml" xmlns:w15="http://schemas.microsoft.com/office/word/2012/wordml" xmlns:wpg="http://schemas.microsoft.com/office/word/2010/wordprocessingGroup" xmlns:wpi="http://schemas.microsoft.com/office/word/2010/wordprocessingInk" xmlns:wne="http://schemas.microsoft.com/office/word/2006/wordml" xmlns:wps="http://schemas.microsoft.com/office/word/2010/wordprocessingShape" mc:Ignorable="w14 w15 wp14">
+  <w:abstractNum w:abstractNumId="0" w15:restartNumberingAfterBreak="0">
     <w:nsid w:val="4D0C78C0"/>
     <w:multiLevelType w:val="hybridMultilevel"/>
     <w:tmpl w:val="4C8CEAE2"/>
@@ -2403,11 +2374,11 @@
       </w:pPr>
     </w:lvl>
   </w:abstractNum>
-  <w:abstractNum w:abstractNumId="1">
+  <w:abstractNum w:abstractNumId="1" w15:restartNumberingAfterBreak="0">
     <w:nsid w:val="532D35A1"/>
-    <w:multiLevelType w:val="hybridMultilevel"/>
-    <w:tmpl w:val="87FA2940"/>
-    <w:lvl w:ilvl="0" w:tplc="0409000F">
+    <w:multiLevelType w:val="multilevel"/>
+    <w:tmpl w:val="2716CA56"/>
+    <w:lvl w:ilvl="0">
       <w:start w:val="1"/>
       <w:numFmt w:val="decimal"/>
       <w:lvlText w:val="%1."/>
@@ -2419,77 +2390,109 @@
         <w:rFonts w:hint="default"/>
       </w:rPr>
     </w:lvl>
-    <w:lvl w:ilvl="1" w:tplc="04090019" w:tentative="1">
-      <w:start w:val="1"/>
-      <w:numFmt w:val="lowerLetter"/>
-      <w:lvlText w:val="%2."/>
-      <w:lvlJc w:val="left"/>
-      <w:pPr>
-        <w:ind w:left="1440" w:hanging="360"/>
-      </w:pPr>
-    </w:lvl>
-    <w:lvl w:ilvl="2" w:tplc="0409001B" w:tentative="1">
-      <w:start w:val="1"/>
-      <w:numFmt w:val="lowerRoman"/>
-      <w:lvlText w:val="%3."/>
-      <w:lvlJc w:val="right"/>
-      <w:pPr>
-        <w:ind w:left="2160" w:hanging="180"/>
-      </w:pPr>
-    </w:lvl>
-    <w:lvl w:ilvl="3" w:tplc="0409000F" w:tentative="1">
+    <w:lvl w:ilvl="1">
       <w:start w:val="1"/>
       <w:numFmt w:val="decimal"/>
-      <w:lvlText w:val="%4."/>
+      <w:isLgl/>
+      <w:lvlText w:val="%1.%2"/>
       <w:lvlJc w:val="left"/>
       <w:pPr>
-        <w:ind w:left="2880" w:hanging="360"/>
-      </w:pPr>
+        <w:ind w:left="780" w:hanging="360"/>
+      </w:pPr>
+      <w:rPr>
+        <w:rFonts w:hint="default"/>
+      </w:rPr>
     </w:lvl>
-    <w:lvl w:ilvl="4" w:tplc="04090019" w:tentative="1">
-      <w:start w:val="1"/>
-      <w:numFmt w:val="lowerLetter"/>
-      <w:lvlText w:val="%5."/>
-      <w:lvlJc w:val="left"/>
-      <w:pPr>
-        <w:ind w:left="3600" w:hanging="360"/>
-      </w:pPr>
-    </w:lvl>
-    <w:lvl w:ilvl="5" w:tplc="0409001B" w:tentative="1">
-      <w:start w:val="1"/>
-      <w:numFmt w:val="lowerRoman"/>
-      <w:lvlText w:val="%6."/>
-      <w:lvlJc w:val="right"/>
-      <w:pPr>
-        <w:ind w:left="4320" w:hanging="180"/>
-      </w:pPr>
-    </w:lvl>
-    <w:lvl w:ilvl="6" w:tplc="0409000F" w:tentative="1">
+    <w:lvl w:ilvl="2">
       <w:start w:val="1"/>
       <w:numFmt w:val="decimal"/>
-      <w:lvlText w:val="%7."/>
+      <w:isLgl/>
+      <w:lvlText w:val="%1.%2.%3"/>
       <w:lvlJc w:val="left"/>
       <w:pPr>
-        <w:ind w:left="5040" w:hanging="360"/>
-      </w:pPr>
+        <w:ind w:left="1200" w:hanging="720"/>
+      </w:pPr>
+      <w:rPr>
+        <w:rFonts w:hint="default"/>
+      </w:rPr>
     </w:lvl>
-    <w:lvl w:ilvl="7" w:tplc="04090019" w:tentative="1">
+    <w:lvl w:ilvl="3">
       <w:start w:val="1"/>
-      <w:numFmt w:val="lowerLetter"/>
-      <w:lvlText w:val="%8."/>
+      <w:numFmt w:val="decimal"/>
+      <w:isLgl/>
+      <w:lvlText w:val="%1.%2.%3.%4"/>
       <w:lvlJc w:val="left"/>
       <w:pPr>
-        <w:ind w:left="5760" w:hanging="360"/>
-      </w:pPr>
+        <w:ind w:left="1260" w:hanging="720"/>
+      </w:pPr>
+      <w:rPr>
+        <w:rFonts w:hint="default"/>
+      </w:rPr>
     </w:lvl>
-    <w:lvl w:ilvl="8" w:tplc="0409001B" w:tentative="1">
+    <w:lvl w:ilvl="4">
       <w:start w:val="1"/>
-      <w:numFmt w:val="lowerRoman"/>
-      <w:lvlText w:val="%9."/>
-      <w:lvlJc w:val="right"/>
-      <w:pPr>
-        <w:ind w:left="6480" w:hanging="180"/>
-      </w:pPr>
+      <w:numFmt w:val="decimal"/>
+      <w:isLgl/>
+      <w:lvlText w:val="%1.%2.%3.%4.%5"/>
+      <w:lvlJc w:val="left"/>
+      <w:pPr>
+        <w:ind w:left="1680" w:hanging="1080"/>
+      </w:pPr>
+      <w:rPr>
+        <w:rFonts w:hint="default"/>
+      </w:rPr>
+    </w:lvl>
+    <w:lvl w:ilvl="5">
+      <w:start w:val="1"/>
+      <w:numFmt w:val="decimal"/>
+      <w:isLgl/>
+      <w:lvlText w:val="%1.%2.%3.%4.%5.%6"/>
+      <w:lvlJc w:val="left"/>
+      <w:pPr>
+        <w:ind w:left="1740" w:hanging="1080"/>
+      </w:pPr>
+      <w:rPr>
+        <w:rFonts w:hint="default"/>
+      </w:rPr>
+    </w:lvl>
+    <w:lvl w:ilvl="6">
+      <w:start w:val="1"/>
+      <w:numFmt w:val="decimal"/>
+      <w:isLgl/>
+      <w:lvlText w:val="%1.%2.%3.%4.%5.%6.%7"/>
+      <w:lvlJc w:val="left"/>
+      <w:pPr>
+        <w:ind w:left="1800" w:hanging="1080"/>
+      </w:pPr>
+      <w:rPr>
+        <w:rFonts w:hint="default"/>
+      </w:rPr>
+    </w:lvl>
+    <w:lvl w:ilvl="7">
+      <w:start w:val="1"/>
+      <w:numFmt w:val="decimal"/>
+      <w:isLgl/>
+      <w:lvlText w:val="%1.%2.%3.%4.%5.%6.%7.%8"/>
+      <w:lvlJc w:val="left"/>
+      <w:pPr>
+        <w:ind w:left="2220" w:hanging="1440"/>
+      </w:pPr>
+      <w:rPr>
+        <w:rFonts w:hint="default"/>
+      </w:rPr>
+    </w:lvl>
+    <w:lvl w:ilvl="8">
+      <w:start w:val="1"/>
+      <w:numFmt w:val="decimal"/>
+      <w:isLgl/>
+      <w:lvlText w:val="%1.%2.%3.%4.%5.%6.%7.%8.%9"/>
+      <w:lvlJc w:val="left"/>
+      <w:pPr>
+        <w:ind w:left="2280" w:hanging="1440"/>
+      </w:pPr>
+      <w:rPr>
+        <w:rFonts w:hint="default"/>
+      </w:rPr>
     </w:lvl>
   </w:abstractNum>
   <w:num w:numId="1">
@@ -2502,7 +2505,7 @@
 </file>
 
 <file path=word/styles.xml><?xml version="1.0" encoding="utf-8"?>
-<w:styles xmlns:mc="http://schemas.openxmlformats.org/markup-compatibility/2006" xmlns:r="http://schemas.openxmlformats.org/officeDocument/2006/relationships" xmlns:w="http://schemas.openxmlformats.org/wordprocessingml/2006/main" xmlns:w14="http://schemas.microsoft.com/office/word/2010/wordml" mc:Ignorable="w14">
+<w:styles xmlns:mc="http://schemas.openxmlformats.org/markup-compatibility/2006" xmlns:r="http://schemas.openxmlformats.org/officeDocument/2006/relationships" xmlns:w="http://schemas.openxmlformats.org/wordprocessingml/2006/main" xmlns:w14="http://schemas.microsoft.com/office/word/2010/wordml" xmlns:w15="http://schemas.microsoft.com/office/word/2012/wordml" mc:Ignorable="w14 w15">
   <w:docDefaults>
     <w:rPrDefault>
       <w:rPr>
@@ -2515,451 +2518,378 @@
     </w:rPrDefault>
     <w:pPrDefault/>
   </w:docDefaults>
-  <w:latentStyles w:defLockedState="0" w:defUIPriority="99" w:defSemiHidden="1" w:defUnhideWhenUsed="1" w:defQFormat="0" w:count="267">
-    <w:lsdException w:name="Normal" w:semiHidden="0" w:uiPriority="0" w:unhideWhenUsed="0" w:qFormat="1"/>
-    <w:lsdException w:name="heading 1" w:semiHidden="0" w:uiPriority="9" w:unhideWhenUsed="0" w:qFormat="1"/>
-    <w:lsdException w:name="heading 2" w:uiPriority="9" w:qFormat="1"/>
-    <w:lsdException w:name="heading 3" w:uiPriority="9" w:qFormat="1"/>
-    <w:lsdException w:name="heading 4" w:uiPriority="9" w:qFormat="1"/>
-    <w:lsdException w:name="heading 5" w:uiPriority="9" w:qFormat="1"/>
-    <w:lsdException w:name="heading 6" w:uiPriority="9" w:qFormat="1"/>
-    <w:lsdException w:name="heading 7" w:uiPriority="9" w:qFormat="1"/>
-    <w:lsdException w:name="heading 8" w:uiPriority="9" w:qFormat="1"/>
-    <w:lsdException w:name="heading 9" w:uiPriority="9" w:qFormat="1"/>
-    <w:lsdException w:name="toc 1" w:uiPriority="39"/>
-    <w:lsdException w:name="toc 2" w:uiPriority="39"/>
-    <w:lsdException w:name="toc 3" w:uiPriority="39"/>
-    <w:lsdException w:name="toc 4" w:uiPriority="39"/>
-    <w:lsdException w:name="toc 5" w:uiPriority="39"/>
-    <w:lsdException w:name="toc 6" w:uiPriority="39"/>
-    <w:lsdException w:name="toc 7" w:uiPriority="39"/>
-    <w:lsdException w:name="toc 8" w:uiPriority="39"/>
-    <w:lsdException w:name="toc 9" w:uiPriority="39"/>
-    <w:lsdException w:name="caption" w:uiPriority="35" w:qFormat="1"/>
-    <w:lsdException w:name="Title" w:semiHidden="0" w:uiPriority="10" w:unhideWhenUsed="0" w:qFormat="1"/>
-    <w:lsdException w:name="Default Paragraph Font" w:uiPriority="1"/>
-    <w:lsdException w:name="Subtitle" w:semiHidden="0" w:uiPriority="11" w:unhideWhenUsed="0" w:qFormat="1"/>
-    <w:lsdException w:name="Strong" w:semiHidden="0" w:uiPriority="22" w:unhideWhenUsed="0" w:qFormat="1"/>
-    <w:lsdException w:name="Emphasis" w:semiHidden="0" w:uiPriority="20" w:unhideWhenUsed="0" w:qFormat="1"/>
-    <w:lsdException w:name="Table Grid" w:semiHidden="0" w:uiPriority="59" w:unhideWhenUsed="0"/>
-    <w:lsdException w:name="Placeholder Text" w:unhideWhenUsed="0"/>
-    <w:lsdException w:name="No Spacing" w:semiHidden="0" w:uiPriority="1" w:unhideWhenUsed="0" w:qFormat="1"/>
-    <w:lsdException w:name="Light Shading" w:semiHidden="0" w:uiPriority="60" w:unhideWhenUsed="0"/>
-    <w:lsdException w:name="Light List" w:semiHidden="0" w:uiPriority="61" w:unhideWhenUsed="0"/>
-    <w:lsdException w:name="Light Grid" w:semiHidden="0" w:uiPriority="62" w:unhideWhenUsed="0"/>
-    <w:lsdException w:name="Medium Shading 1" w:semiHidden="0" w:uiPriority="63" w:unhideWhenUsed="0"/>
-    <w:lsdException w:name="Medium Shading 2" w:semiHidden="0" w:uiPriority="64" w:unhideWhenUsed="0"/>
-    <w:lsdException w:name="Medium List 1" w:semiHidden="0" w:uiPriority="65" w:unhideWhenUsed="0"/>
-    <w:lsdException w:name="Medium List 2" w:semiHidden="0" w:uiPriority="66" w:unhideWhenUsed="0"/>
-    <w:lsdException w:name="Medium Grid 1" w:semiHidden="0" w:uiPriority="67" w:unhideWhenUsed="0"/>
-    <w:lsdException w:name="Medium Grid 2" w:semiHidden="0" w:uiPriority="68" w:unhideWhenUsed="0"/>
-    <w:lsdException w:name="Medium Grid 3" w:semiHidden="0" w:uiPriority="69" w:unhideWhenUsed="0"/>
-    <w:lsdException w:name="Dark List" w:semiHidden="0" w:uiPriority="70" w:unhideWhenUsed="0"/>
-    <w:lsdException w:name="Colorful Shading" w:semiHidden="0" w:uiPriority="71" w:unhideWhenUsed="0"/>
-    <w:lsdException w:name="Colorful List" w:semiHidden="0" w:uiPriority="72" w:unhideWhenUsed="0"/>
-    <w:lsdException w:name="Colorful Grid" w:semiHidden="0" w:uiPriority="73" w:unhideWhenUsed="0"/>
-    <w:lsdException w:name="Light Shading Accent 1" w:semiHidden="0" w:uiPriority="60" w:unhideWhenUsed="0"/>
-    <w:lsdException w:name="Light List Accent 1" w:semiHidden="0" w:uiPriority="61" w:unhideWhenUsed="0"/>
-    <w:lsdException w:name="Light Grid Accent 1" w:semiHidden="0" w:uiPriority="62" w:unhideWhenUsed="0"/>
-    <w:lsdException w:name="Medium Shading 1 Accent 1" w:semiHidden="0" w:uiPriority="63" w:unhideWhenUsed="0"/>
-    <w:lsdException w:name="Medium Shading 2 Accent 1" w:semiHidden="0" w:uiPriority="64" w:unhideWhenUsed="0"/>
-    <w:lsdException w:name="Medium List 1 Accent 1" w:semiHidden="0" w:uiPriority="65" w:unhideWhenUsed="0"/>
-    <w:lsdException w:name="Revision" w:unhideWhenUsed="0"/>
-    <w:lsdException w:name="List Paragraph" w:semiHidden="0" w:uiPriority="34" w:unhideWhenUsed="0" w:qFormat="1"/>
-    <w:lsdException w:name="Quote" w:semiHidden="0" w:uiPriority="29" w:unhideWhenUsed="0" w:qFormat="1"/>
-    <w:lsdException w:name="Intense Quote" w:semiHidden="0" w:uiPriority="30" w:unhideWhenUsed="0" w:qFormat="1"/>
-    <w:lsdException w:name="Medium List 2 Accent 1" w:semiHidden="0" w:uiPriority="66" w:unhideWhenUsed="0"/>
-    <w:lsdException w:name="Medium Grid 1 Accent 1" w:semiHidden="0" w:uiPriority="67" w:unhideWhenUsed="0"/>
-    <w:lsdException w:name="Medium Grid 2 Accent 1" w:semiHidden="0" w:uiPriority="68" w:unhideWhenUsed="0"/>
-    <w:lsdException w:name="Medium Grid 3 Accent 1" w:semiHidden="0" w:uiPriority="69" w:unhideWhenUsed="0"/>
-    <w:lsdException w:name="Dark List Accent 1" w:semiHidden="0" w:uiPriority="70" w:unhideWhenUsed="0"/>
-    <w:lsdException w:name="Colorful Shading Accent 1" w:semiHidden="0" w:uiPriority="71" w:unhideWhenUsed="0"/>
-    <w:lsdException w:name="Colorful List Accent 1" w:semiHidden="0" w:uiPriority="72" w:unhideWhenUsed="0"/>
-    <w:lsdException w:name="Colorful Grid Accent 1" w:semiHidden="0" w:uiPriority="73" w:unhideWhenUsed="0"/>
-    <w:lsdException w:name="Light Shading Accent 2" w:semiHidden="0" w:uiPriority="60" w:unhideWhenUsed="0"/>
-    <w:lsdException w:name="Light List Accent 2" w:semiHidden="0" w:uiPriority="61" w:unhideWhenUsed="0"/>
-    <w:lsdException w:name="Light Grid Accent 2" w:semiHidden="0" w:uiPriority="62" w:unhideWhenUsed="0"/>
-    <w:lsdException w:name="Medium Shading 1 Accent 2" w:semiHidden="0" w:uiPriority="63" w:unhideWhenUsed="0"/>
-    <w:lsdException w:name="Medium Shading 2 Accent 2" w:semiHidden="0" w:uiPriority="64" w:unhideWhenUsed="0"/>
-    <w:lsdException w:name="Medium List 1 Accent 2" w:semiHidden="0" w:uiPriority="65" w:unhideWhenUsed="0"/>
-    <w:lsdException w:name="Medium List 2 Accent 2" w:semiHidden="0" w:uiPriority="66" w:unhideWhenUsed="0"/>
-    <w:lsdException w:name="Medium Grid 1 Accent 2" w:semiHidden="0" w:uiPriority="67" w:unhideWhenUsed="0"/>
-    <w:lsdException w:name="Medium Grid 2 Accent 2" w:semiHidden="0" w:uiPriority="68" w:unhideWhenUsed="0"/>
-    <w:lsdException w:name="Medium Grid 3 Accent 2" w:semiHidden="0" w:uiPriority="69" w:unhideWhenUsed="0"/>
-    <w:lsdException w:name="Dark List Accent 2" w:semiHidden="0" w:uiPriority="70" w:unhideWhenUsed="0"/>
-    <w:lsdException w:name="Colorful Shading Accent 2" w:semiHidden="0" w:uiPriority="71" w:unhideWhenUsed="0"/>
-    <w:lsdException w:name="Colorful List Accent 2" w:semiHidden="0" w:uiPriority="72" w:unhideWhenUsed="0"/>
-    <w:lsdException w:name="Colorful Grid Accent 2" w:semiHidden="0" w:uiPriority="73" w:unhideWhenUsed="0"/>
-    <w:lsdException w:name="Light Shading Accent 3" w:semiHidden="0" w:uiPriority="60" w:unhideWhenUsed="0"/>
-    <w:lsdException w:name="Light List Accent 3" w:semiHidden="0" w:uiPriority="61" w:unhideWhenUsed="0"/>
-    <w:lsdException w:name="Light Grid Accent 3" w:semiHidden="0" w:uiPriority="62" w:unhideWhenUsed="0"/>
-    <w:lsdException w:name="Medium Shading 1 Accent 3" w:semiHidden="0" w:uiPriority="63" w:unhideWhenUsed="0"/>
-    <w:lsdException w:name="Medium Shading 2 Accent 3" w:semiHidden="0" w:uiPriority="64" w:unhideWhenUsed="0"/>
-    <w:lsdException w:name="Medium List 1 Accent 3" w:semiHidden="0" w:uiPriority="65" w:unhideWhenUsed="0"/>
-    <w:lsdException w:name="Medium List 2 Accent 3" w:semiHidden="0" w:uiPriority="66" w:unhideWhenUsed="0"/>
-    <w:lsdException w:name="Medium Grid 1 Accent 3" w:semiHidden="0" w:uiPriority="67" w:unhideWhenUsed="0"/>
-    <w:lsdException w:name="Medium Grid 2 Accent 3" w:semiHidden="0" w:uiPriority="68" w:unhideWhenUsed="0"/>
-    <w:lsdException w:name="Medium Grid 3 Accent 3" w:semiHidden="0" w:uiPriority="69" w:unhideWhenUsed="0"/>
-    <w:lsdException w:name="Dark List Accent 3" w:semiHidden="0" w:uiPriority="70" w:unhideWhenUsed="0"/>
-    <w:lsdException w:name="Colorful Shading Accent 3" w:semiHidden="0" w:uiPriority="71" w:unhideWhenUsed="0"/>
-    <w:lsdException w:name="Colorful List Accent 3" w:semiHidden="0" w:uiPriority="72" w:unhideWhenUsed="0"/>
-    <w:lsdException w:name="Colorful Grid Accent 3" w:semiHidden="0" w:uiPriority="73" w:unhideWhenUsed="0"/>
-    <w:lsdException w:name="Light Shading Accent 4" w:semiHidden="0" w:uiPriority="60" w:unhideWhenUsed="0"/>
-    <w:lsdException w:name="Light List Accent 4" w:semiHidden="0" w:uiPriority="61" w:unhideWhenUsed="0"/>
-    <w:lsdException w:name="Light Grid Accent 4" w:semiHidden="0" w:uiPriority="62" w:unhideWhenUsed="0"/>
-    <w:lsdException w:name="Medium Shading 1 Accent 4" w:semiHidden="0" w:uiPriority="63" w:unhideWhenUsed="0"/>
-    <w:lsdException w:name="Medium Shading 2 Accent 4" w:semiHidden="0" w:uiPriority="64" w:unhideWhenUsed="0"/>
-    <w:lsdException w:name="Medium List 1 Accent 4" w:semiHidden="0" w:uiPriority="65" w:unhideWhenUsed="0"/>
-    <w:lsdException w:name="Medium List 2 Accent 4" w:semiHidden="0" w:uiPriority="66" w:unhideWhenUsed="0"/>
-    <w:lsdException w:name="Medium Grid 1 Accent 4" w:semiHidden="0" w:uiPriority="67" w:unhideWhenUsed="0"/>
-    <w:lsdException w:name="Medium Grid 2 Accent 4" w:semiHidden="0" w:uiPriority="68" w:unhideWhenUsed="0"/>
-    <w:lsdException w:name="Medium Grid 3 Accent 4" w:semiHidden="0" w:uiPriority="69" w:unhideWhenUsed="0"/>
-    <w:lsdException w:name="Dark List Accent 4" w:semiHidden="0" w:uiPriority="70" w:unhideWhenUsed="0"/>
-    <w:lsdException w:name="Colorful Shading Accent 4" w:semiHidden="0" w:uiPriority="71" w:unhideWhenUsed="0"/>
-    <w:lsdException w:name="Colorful List Accent 4" w:semiHidden="0" w:uiPriority="72" w:unhideWhenUsed="0"/>
-    <w:lsdException w:name="Colorful Grid Accent 4" w:semiHidden="0" w:uiPriority="73" w:unhideWhenUsed="0"/>
-    <w:lsdException w:name="Light Shading Accent 5" w:semiHidden="0" w:uiPriority="60" w:unhideWhenUsed="0"/>
-    <w:lsdException w:name="Light List Accent 5" w:semiHidden="0" w:uiPriority="61" w:unhideWhenUsed="0"/>
-    <w:lsdException w:name="Light Grid Accent 5" w:semiHidden="0" w:uiPriority="62" w:unhideWhenUsed="0"/>
-    <w:lsdException w:name="Medium Shading 1 Accent 5" w:semiHidden="0" w:uiPriority="63" w:unhideWhenUsed="0"/>
-    <w:lsdException w:name="Medium Shading 2 Accent 5" w:semiHidden="0" w:uiPriority="64" w:unhideWhenUsed="0"/>
-    <w:lsdException w:name="Medium List 1 Accent 5" w:semiHidden="0" w:uiPriority="65" w:unhideWhenUsed="0"/>
-    <w:lsdException w:name="Medium List 2 Accent 5" w:semiHidden="0" w:uiPriority="66" w:unhideWhenUsed="0"/>
-    <w:lsdException w:name="Medium Grid 1 Accent 5" w:semiHidden="0" w:uiPriority="67" w:unhideWhenUsed="0"/>
-    <w:lsdException w:name="Medium Grid 2 Accent 5" w:semiHidden="0" w:uiPriority="68" w:unhideWhenUsed="0"/>
-    <w:lsdException w:name="Medium Grid 3 Accent 5" w:semiHidden="0" w:uiPriority="69" w:unhideWhenUsed="0"/>
-    <w:lsdException w:name="Dark List Accent 5" w:semiHidden="0" w:uiPriority="70" w:unhideWhenUsed="0"/>
-    <w:lsdException w:name="Colorful Shading Accent 5" w:semiHidden="0" w:uiPriority="71" w:unhideWhenUsed="0"/>
-    <w:lsdException w:name="Colorful List Accent 5" w:semiHidden="0" w:uiPriority="72" w:unhideWhenUsed="0"/>
-    <w:lsdException w:name="Colorful Grid Accent 5" w:semiHidden="0" w:uiPriority="73" w:unhideWhenUsed="0"/>
-    <w:lsdException w:name="Light Shading Accent 6" w:semiHidden="0" w:uiPriority="60" w:unhideWhenUsed="0"/>
-    <w:lsdException w:name="Light List Accent 6" w:semiHidden="0" w:uiPriority="61" w:unhideWhenUsed="0"/>
-    <w:lsdException w:name="Light Grid Accent 6" w:semiHidden="0" w:uiPriority="62" w:unhideWhenUsed="0"/>
-    <w:lsdException w:name="Medium Shading 1 Accent 6" w:semiHidden="0" w:uiPriority="63" w:unhideWhenUsed="0"/>
-    <w:lsdException w:name="Medium Shading 2 Accent 6" w:semiHidden="0" w:uiPriority="64" w:unhideWhenUsed="0"/>
-    <w:lsdException w:name="Medium List 1 Accent 6" w:semiHidden="0" w:uiPriority="65" w:unhideWhenUsed="0"/>
-    <w:lsdException w:name="Medium List 2 Accent 6" w:semiHidden="0" w:uiPriority="66" w:unhideWhenUsed="0"/>
-    <w:lsdException w:name="Medium Grid 1 Accent 6" w:semiHidden="0" w:uiPriority="67" w:unhideWhenUsed="0"/>
-    <w:lsdException w:name="Medium Grid 2 Accent 6" w:semiHidden="0" w:uiPriority="68" w:unhideWhenUsed="0"/>
-    <w:lsdException w:name="Medium Grid 3 Accent 6" w:semiHidden="0" w:uiPriority="69" w:unhideWhenUsed="0"/>
-    <w:lsdException w:name="Dark List Accent 6" w:semiHidden="0" w:uiPriority="70" w:unhideWhenUsed="0"/>
-    <w:lsdException w:name="Colorful Shading Accent 6" w:semiHidden="0" w:uiPriority="71" w:unhideWhenUsed="0"/>
-    <w:lsdException w:name="Colorful List Accent 6" w:semiHidden="0" w:uiPriority="72" w:unhideWhenUsed="0"/>
-    <w:lsdException w:name="Colorful Grid Accent 6" w:semiHidden="0" w:uiPriority="73" w:unhideWhenUsed="0"/>
-    <w:lsdException w:name="Subtle Emphasis" w:semiHidden="0" w:uiPriority="19" w:unhideWhenUsed="0" w:qFormat="1"/>
-    <w:lsdException w:name="Intense Emphasis" w:semiHidden="0" w:uiPriority="21" w:unhideWhenUsed="0" w:qFormat="1"/>
-    <w:lsdException w:name="Subtle Reference" w:semiHidden="0" w:uiPriority="31" w:unhideWhenUsed="0" w:qFormat="1"/>
-    <w:lsdException w:name="Intense Reference" w:semiHidden="0" w:uiPriority="32" w:unhideWhenUsed="0" w:qFormat="1"/>
-    <w:lsdException w:name="Book Title" w:semiHidden="0" w:uiPriority="33" w:unhideWhenUsed="0" w:qFormat="1"/>
-    <w:lsdException w:name="Bibliography" w:uiPriority="37"/>
-    <w:lsdException w:name="TOC Heading" w:uiPriority="39" w:qFormat="1"/>
-  </w:latentStyles>
-  <w:style w:type="paragraph" w:default="1" w:styleId="Normal">
-    <w:name w:val="Normal"/>
-    <w:qFormat/>
-    <w:pPr>
-      <w:widowControl w:val="0"/>
-      <w:jc w:val="both"/>
-    </w:pPr>
-  </w:style>
-  <w:style w:type="character" w:default="1" w:styleId="DefaultParagraphFont">
-    <w:name w:val="Default Paragraph Font"/>
-    <w:uiPriority w:val="1"/>
-    <w:semiHidden/>
-    <w:unhideWhenUsed/>
-  </w:style>
-  <w:style w:type="table" w:default="1" w:styleId="TableNormal">
-    <w:name w:val="Normal Table"/>
-    <w:uiPriority w:val="99"/>
-    <w:semiHidden/>
-    <w:unhideWhenUsed/>
-    <w:tblPr>
-      <w:tblInd w:w="0" w:type="dxa"/>
-      <w:tblCellMar>
-        <w:top w:w="0" w:type="dxa"/>
-        <w:left w:w="108" w:type="dxa"/>
-        <w:bottom w:w="0" w:type="dxa"/>
-        <w:right w:w="108" w:type="dxa"/>
-      </w:tblCellMar>
-    </w:tblPr>
-  </w:style>
-  <w:style w:type="numbering" w:default="1" w:styleId="NoList">
-    <w:name w:val="No List"/>
-    <w:uiPriority w:val="99"/>
-    <w:semiHidden/>
-    <w:unhideWhenUsed/>
-  </w:style>
-  <w:style w:type="paragraph" w:styleId="Header">
-    <w:name w:val="header"/>
-    <w:basedOn w:val="Normal"/>
-    <w:link w:val="HeaderChar"/>
-    <w:uiPriority w:val="99"/>
-    <w:semiHidden/>
-    <w:unhideWhenUsed/>
-    <w:rsid w:val="00884EBF"/>
-    <w:pPr>
-      <w:pBdr>
-        <w:bottom w:val="single" w:sz="6" w:space="1" w:color="auto"/>
-      </w:pBdr>
-      <w:tabs>
-        <w:tab w:val="center" w:pos="4153"/>
-        <w:tab w:val="right" w:pos="8306"/>
-      </w:tabs>
-      <w:snapToGrid w:val="0"/>
-      <w:jc w:val="center"/>
-    </w:pPr>
-    <w:rPr>
-      <w:sz w:val="18"/>
-      <w:szCs w:val="18"/>
-    </w:rPr>
-  </w:style>
-  <w:style w:type="character" w:customStyle="1" w:styleId="HeaderChar">
-    <w:name w:val="Header Char"/>
-    <w:basedOn w:val="DefaultParagraphFont"/>
-    <w:link w:val="Header"/>
-    <w:uiPriority w:val="99"/>
-    <w:semiHidden/>
-    <w:rsid w:val="00884EBF"/>
-    <w:rPr>
-      <w:sz w:val="18"/>
-      <w:szCs w:val="18"/>
-    </w:rPr>
-  </w:style>
-  <w:style w:type="paragraph" w:styleId="Footer">
-    <w:name w:val="footer"/>
-    <w:basedOn w:val="Normal"/>
-    <w:link w:val="FooterChar"/>
-    <w:uiPriority w:val="99"/>
-    <w:semiHidden/>
-    <w:unhideWhenUsed/>
-    <w:rsid w:val="00884EBF"/>
-    <w:pPr>
-      <w:tabs>
-        <w:tab w:val="center" w:pos="4153"/>
-        <w:tab w:val="right" w:pos="8306"/>
-      </w:tabs>
-      <w:snapToGrid w:val="0"/>
-      <w:jc w:val="left"/>
-    </w:pPr>
-    <w:rPr>
-      <w:sz w:val="18"/>
-      <w:szCs w:val="18"/>
-    </w:rPr>
-  </w:style>
-  <w:style w:type="character" w:customStyle="1" w:styleId="FooterChar">
-    <w:name w:val="Footer Char"/>
-    <w:basedOn w:val="DefaultParagraphFont"/>
-    <w:link w:val="Footer"/>
-    <w:uiPriority w:val="99"/>
-    <w:semiHidden/>
-    <w:rsid w:val="00884EBF"/>
-    <w:rPr>
-      <w:sz w:val="18"/>
-      <w:szCs w:val="18"/>
-    </w:rPr>
-  </w:style>
-  <w:style w:type="character" w:styleId="Hyperlink">
-    <w:name w:val="Hyperlink"/>
-    <w:basedOn w:val="DefaultParagraphFont"/>
-    <w:uiPriority w:val="99"/>
-    <w:unhideWhenUsed/>
-    <w:rsid w:val="00884EBF"/>
-    <w:rPr>
-      <w:color w:val="0000FF" w:themeColor="hyperlink"/>
-      <w:u w:val="single"/>
-    </w:rPr>
-  </w:style>
-  <w:style w:type="paragraph" w:styleId="BalloonText">
-    <w:name w:val="Balloon Text"/>
-    <w:basedOn w:val="Normal"/>
-    <w:link w:val="BalloonTextChar"/>
-    <w:uiPriority w:val="99"/>
-    <w:semiHidden/>
-    <w:unhideWhenUsed/>
-    <w:rsid w:val="00884EBF"/>
-    <w:rPr>
-      <w:sz w:val="18"/>
-      <w:szCs w:val="18"/>
-    </w:rPr>
-  </w:style>
-  <w:style w:type="character" w:customStyle="1" w:styleId="BalloonTextChar">
-    <w:name w:val="Balloon Text Char"/>
-    <w:basedOn w:val="DefaultParagraphFont"/>
-    <w:link w:val="BalloonText"/>
-    <w:uiPriority w:val="99"/>
-    <w:semiHidden/>
-    <w:rsid w:val="00884EBF"/>
-    <w:rPr>
-      <w:sz w:val="18"/>
-      <w:szCs w:val="18"/>
-    </w:rPr>
-  </w:style>
-  <w:style w:type="paragraph" w:styleId="ListParagraph">
-    <w:name w:val="List Paragraph"/>
-    <w:basedOn w:val="Normal"/>
-    <w:uiPriority w:val="34"/>
-    <w:qFormat/>
-    <w:rsid w:val="00CD2500"/>
-    <w:pPr>
-      <w:ind w:left="720"/>
-      <w:contextualSpacing/>
-    </w:pPr>
-  </w:style>
-</w:styles>
-</file>
-
-<file path=word/stylesWithEffects.xml><?xml version="1.0" encoding="utf-8"?>
-<w:styles xmlns:wpc="http://schemas.microsoft.com/office/word/2010/wordprocessingCanvas" xmlns:mc="http://schemas.openxmlformats.org/markup-compatibility/2006" xmlns:o="urn:schemas-microsoft-com:office:office" xmlns:r="http://schemas.openxmlformats.org/officeDocument/2006/relationships" xmlns:m="http://schemas.openxmlformats.org/officeDocument/2006/math" xmlns:v="urn:schemas-microsoft-com:vml" xmlns:wp14="http://schemas.microsoft.com/office/word/2010/wordprocessingDrawing" xmlns:wp="http://schemas.openxmlformats.org/drawingml/2006/wordprocessingDrawing" xmlns:w10="urn:schemas-microsoft-com:office:word" xmlns:w="http://schemas.openxmlformats.org/wordprocessingml/2006/main" xmlns:w14="http://schemas.microsoft.com/office/word/2010/wordml" xmlns:wpg="http://schemas.microsoft.com/office/word/2010/wordprocessingGroup" xmlns:wpi="http://schemas.microsoft.com/office/word/2010/wordprocessingInk" xmlns:wne="http://schemas.microsoft.com/office/word/2006/wordml" xmlns:wps="http://schemas.microsoft.com/office/word/2010/wordprocessingShape" mc:Ignorable="w14 wp14">
-  <w:docDefaults>
-    <w:rPrDefault>
-      <w:rPr>
-        <w:rFonts w:asciiTheme="minorHAnsi" w:eastAsiaTheme="minorEastAsia" w:hAnsiTheme="minorHAnsi" w:cstheme="minorBidi"/>
-        <w:kern w:val="2"/>
-        <w:sz w:val="21"/>
-        <w:szCs w:val="22"/>
-        <w:lang w:val="en-US" w:eastAsia="zh-CN" w:bidi="ar-SA"/>
-      </w:rPr>
-    </w:rPrDefault>
-    <w:pPrDefault/>
-  </w:docDefaults>
-  <w:latentStyles w:defLockedState="0" w:defUIPriority="99" w:defSemiHidden="1" w:defUnhideWhenUsed="1" w:defQFormat="0" w:count="267">
-    <w:lsdException w:name="Normal" w:semiHidden="0" w:uiPriority="0" w:unhideWhenUsed="0" w:qFormat="1"/>
-    <w:lsdException w:name="heading 1" w:semiHidden="0" w:uiPriority="9" w:unhideWhenUsed="0" w:qFormat="1"/>
-    <w:lsdException w:name="heading 2" w:uiPriority="9" w:qFormat="1"/>
-    <w:lsdException w:name="heading 3" w:uiPriority="9" w:qFormat="1"/>
-    <w:lsdException w:name="heading 4" w:uiPriority="9" w:qFormat="1"/>
-    <w:lsdException w:name="heading 5" w:uiPriority="9" w:qFormat="1"/>
-    <w:lsdException w:name="heading 6" w:uiPriority="9" w:qFormat="1"/>
-    <w:lsdException w:name="heading 7" w:uiPriority="9" w:qFormat="1"/>
-    <w:lsdException w:name="heading 8" w:uiPriority="9" w:qFormat="1"/>
-    <w:lsdException w:name="heading 9" w:uiPriority="9" w:qFormat="1"/>
-    <w:lsdException w:name="toc 1" w:uiPriority="39"/>
-    <w:lsdException w:name="toc 2" w:uiPriority="39"/>
-    <w:lsdException w:name="toc 3" w:uiPriority="39"/>
-    <w:lsdException w:name="toc 4" w:uiPriority="39"/>
-    <w:lsdException w:name="toc 5" w:uiPriority="39"/>
-    <w:lsdException w:name="toc 6" w:uiPriority="39"/>
-    <w:lsdException w:name="toc 7" w:uiPriority="39"/>
-    <w:lsdException w:name="toc 8" w:uiPriority="39"/>
-    <w:lsdException w:name="toc 9" w:uiPriority="39"/>
-    <w:lsdException w:name="caption" w:uiPriority="35" w:qFormat="1"/>
-    <w:lsdException w:name="Title" w:semiHidden="0" w:uiPriority="10" w:unhideWhenUsed="0" w:qFormat="1"/>
-    <w:lsdException w:name="Default Paragraph Font" w:uiPriority="1"/>
-    <w:lsdException w:name="Subtitle" w:semiHidden="0" w:uiPriority="11" w:unhideWhenUsed="0" w:qFormat="1"/>
-    <w:lsdException w:name="Strong" w:semiHidden="0" w:uiPriority="22" w:unhideWhenUsed="0" w:qFormat="1"/>
-    <w:lsdException w:name="Emphasis" w:semiHidden="0" w:uiPriority="20" w:unhideWhenUsed="0" w:qFormat="1"/>
-    <w:lsdException w:name="Table Grid" w:semiHidden="0" w:uiPriority="59" w:unhideWhenUsed="0"/>
-    <w:lsdException w:name="Placeholder Text" w:unhideWhenUsed="0"/>
-    <w:lsdException w:name="No Spacing" w:semiHidden="0" w:uiPriority="1" w:unhideWhenUsed="0" w:qFormat="1"/>
-    <w:lsdException w:name="Light Shading" w:semiHidden="0" w:uiPriority="60" w:unhideWhenUsed="0"/>
-    <w:lsdException w:name="Light List" w:semiHidden="0" w:uiPriority="61" w:unhideWhenUsed="0"/>
-    <w:lsdException w:name="Light Grid" w:semiHidden="0" w:uiPriority="62" w:unhideWhenUsed="0"/>
-    <w:lsdException w:name="Medium Shading 1" w:semiHidden="0" w:uiPriority="63" w:unhideWhenUsed="0"/>
-    <w:lsdException w:name="Medium Shading 2" w:semiHidden="0" w:uiPriority="64" w:unhideWhenUsed="0"/>
-    <w:lsdException w:name="Medium List 1" w:semiHidden="0" w:uiPriority="65" w:unhideWhenUsed="0"/>
-    <w:lsdException w:name="Medium List 2" w:semiHidden="0" w:uiPriority="66" w:unhideWhenUsed="0"/>
-    <w:lsdException w:name="Medium Grid 1" w:semiHidden="0" w:uiPriority="67" w:unhideWhenUsed="0"/>
-    <w:lsdException w:name="Medium Grid 2" w:semiHidden="0" w:uiPriority="68" w:unhideWhenUsed="0"/>
-    <w:lsdException w:name="Medium Grid 3" w:semiHidden="0" w:uiPriority="69" w:unhideWhenUsed="0"/>
-    <w:lsdException w:name="Dark List" w:semiHidden="0" w:uiPriority="70" w:unhideWhenUsed="0"/>
-    <w:lsdException w:name="Colorful Shading" w:semiHidden="0" w:uiPriority="71" w:unhideWhenUsed="0"/>
-    <w:lsdException w:name="Colorful List" w:semiHidden="0" w:uiPriority="72" w:unhideWhenUsed="0"/>
-    <w:lsdException w:name="Colorful Grid" w:semiHidden="0" w:uiPriority="73" w:unhideWhenUsed="0"/>
-    <w:lsdException w:name="Light Shading Accent 1" w:semiHidden="0" w:uiPriority="60" w:unhideWhenUsed="0"/>
-    <w:lsdException w:name="Light List Accent 1" w:semiHidden="0" w:uiPriority="61" w:unhideWhenUsed="0"/>
-    <w:lsdException w:name="Light Grid Accent 1" w:semiHidden="0" w:uiPriority="62" w:unhideWhenUsed="0"/>
-    <w:lsdException w:name="Medium Shading 1 Accent 1" w:semiHidden="0" w:uiPriority="63" w:unhideWhenUsed="0"/>
-    <w:lsdException w:name="Medium Shading 2 Accent 1" w:semiHidden="0" w:uiPriority="64" w:unhideWhenUsed="0"/>
-    <w:lsdException w:name="Medium List 1 Accent 1" w:semiHidden="0" w:uiPriority="65" w:unhideWhenUsed="0"/>
-    <w:lsdException w:name="Revision" w:unhideWhenUsed="0"/>
-    <w:lsdException w:name="List Paragraph" w:semiHidden="0" w:uiPriority="34" w:unhideWhenUsed="0" w:qFormat="1"/>
-    <w:lsdException w:name="Quote" w:semiHidden="0" w:uiPriority="29" w:unhideWhenUsed="0" w:qFormat="1"/>
-    <w:lsdException w:name="Intense Quote" w:semiHidden="0" w:uiPriority="30" w:unhideWhenUsed="0" w:qFormat="1"/>
-    <w:lsdException w:name="Medium List 2 Accent 1" w:semiHidden="0" w:uiPriority="66" w:unhideWhenUsed="0"/>
-    <w:lsdException w:name="Medium Grid 1 Accent 1" w:semiHidden="0" w:uiPriority="67" w:unhideWhenUsed="0"/>
-    <w:lsdException w:name="Medium Grid 2 Accent 1" w:semiHidden="0" w:uiPriority="68" w:unhideWhenUsed="0"/>
-    <w:lsdException w:name="Medium Grid 3 Accent 1" w:semiHidden="0" w:uiPriority="69" w:unhideWhenUsed="0"/>
-    <w:lsdException w:name="Dark List Accent 1" w:semiHidden="0" w:uiPriority="70" w:unhideWhenUsed="0"/>
-    <w:lsdException w:name="Colorful Shading Accent 1" w:semiHidden="0" w:uiPriority="71" w:unhideWhenUsed="0"/>
-    <w:lsdException w:name="Colorful List Accent 1" w:semiHidden="0" w:uiPriority="72" w:unhideWhenUsed="0"/>
-    <w:lsdException w:name="Colorful Grid Accent 1" w:semiHidden="0" w:uiPriority="73" w:unhideWhenUsed="0"/>
-    <w:lsdException w:name="Light Shading Accent 2" w:semiHidden="0" w:uiPriority="60" w:unhideWhenUsed="0"/>
-    <w:lsdException w:name="Light List Accent 2" w:semiHidden="0" w:uiPriority="61" w:unhideWhenUsed="0"/>
-    <w:lsdException w:name="Light Grid Accent 2" w:semiHidden="0" w:uiPriority="62" w:unhideWhenUsed="0"/>
-    <w:lsdException w:name="Medium Shading 1 Accent 2" w:semiHidden="0" w:uiPriority="63" w:unhideWhenUsed="0"/>
-    <w:lsdException w:name="Medium Shading 2 Accent 2" w:semiHidden="0" w:uiPriority="64" w:unhideWhenUsed="0"/>
-    <w:lsdException w:name="Medium List 1 Accent 2" w:semiHidden="0" w:uiPriority="65" w:unhideWhenUsed="0"/>
-    <w:lsdException w:name="Medium List 2 Accent 2" w:semiHidden="0" w:uiPriority="66" w:unhideWhenUsed="0"/>
-    <w:lsdException w:name="Medium Grid 1 Accent 2" w:semiHidden="0" w:uiPriority="67" w:unhideWhenUsed="0"/>
-    <w:lsdException w:name="Medium Grid 2 Accent 2" w:semiHidden="0" w:uiPriority="68" w:unhideWhenUsed="0"/>
-    <w:lsdException w:name="Medium Grid 3 Accent 2" w:semiHidden="0" w:uiPriority="69" w:unhideWhenUsed="0"/>
-    <w:lsdException w:name="Dark List Accent 2" w:semiHidden="0" w:uiPriority="70" w:unhideWhenUsed="0"/>
-    <w:lsdException w:name="Colorful Shading Accent 2" w:semiHidden="0" w:uiPriority="71" w:unhideWhenUsed="0"/>
-    <w:lsdException w:name="Colorful List Accent 2" w:semiHidden="0" w:uiPriority="72" w:unhideWhenUsed="0"/>
-    <w:lsdException w:name="Colorful Grid Accent 2" w:semiHidden="0" w:uiPriority="73" w:unhideWhenUsed="0"/>
-    <w:lsdException w:name="Light Shading Accent 3" w:semiHidden="0" w:uiPriority="60" w:unhideWhenUsed="0"/>
-    <w:lsdException w:name="Light List Accent 3" w:semiHidden="0" w:uiPriority="61" w:unhideWhenUsed="0"/>
-    <w:lsdException w:name="Light Grid Accent 3" w:semiHidden="0" w:uiPriority="62" w:unhideWhenUsed="0"/>
-    <w:lsdException w:name="Medium Shading 1 Accent 3" w:semiHidden="0" w:uiPriority="63" w:unhideWhenUsed="0"/>
-    <w:lsdException w:name="Medium Shading 2 Accent 3" w:semiHidden="0" w:uiPriority="64" w:unhideWhenUsed="0"/>
-    <w:lsdException w:name="Medium List 1 Accent 3" w:semiHidden="0" w:uiPriority="65" w:unhideWhenUsed="0"/>
-    <w:lsdException w:name="Medium List 2 Accent 3" w:semiHidden="0" w:uiPriority="66" w:unhideWhenUsed="0"/>
-    <w:lsdException w:name="Medium Grid 1 Accent 3" w:semiHidden="0" w:uiPriority="67" w:unhideWhenUsed="0"/>
-    <w:lsdException w:name="Medium Grid 2 Accent 3" w:semiHidden="0" w:uiPriority="68" w:unhideWhenUsed="0"/>
-    <w:lsdException w:name="Medium Grid 3 Accent 3" w:semiHidden="0" w:uiPriority="69" w:unhideWhenUsed="0"/>
-    <w:lsdException w:name="Dark List Accent 3" w:semiHidden="0" w:uiPriority="70" w:unhideWhenUsed="0"/>
-    <w:lsdException w:name="Colorful Shading Accent 3" w:semiHidden="0" w:uiPriority="71" w:unhideWhenUsed="0"/>
-    <w:lsdException w:name="Colorful List Accent 3" w:semiHidden="0" w:uiPriority="72" w:unhideWhenUsed="0"/>
-    <w:lsdException w:name="Colorful Grid Accent 3" w:semiHidden="0" w:uiPriority="73" w:unhideWhenUsed="0"/>
-    <w:lsdException w:name="Light Shading Accent 4" w:semiHidden="0" w:uiPriority="60" w:unhideWhenUsed="0"/>
-    <w:lsdException w:name="Light List Accent 4" w:semiHidden="0" w:uiPriority="61" w:unhideWhenUsed="0"/>
-    <w:lsdException w:name="Light Grid Accent 4" w:semiHidden="0" w:uiPriority="62" w:unhideWhenUsed="0"/>
-    <w:lsdException w:name="Medium Shading 1 Accent 4" w:semiHidden="0" w:uiPriority="63" w:unhideWhenUsed="0"/>
-    <w:lsdException w:name="Medium Shading 2 Accent 4" w:semiHidden="0" w:uiPriority="64" w:unhideWhenUsed="0"/>
-    <w:lsdException w:name="Medium List 1 Accent 4" w:semiHidden="0" w:uiPriority="65" w:unhideWhenUsed="0"/>
-    <w:lsdException w:name="Medium List 2 Accent 4" w:semiHidden="0" w:uiPriority="66" w:unhideWhenUsed="0"/>
-    <w:lsdException w:name="Medium Grid 1 Accent 4" w:semiHidden="0" w:uiPriority="67" w:unhideWhenUsed="0"/>
-    <w:lsdException w:name="Medium Grid 2 Accent 4" w:semiHidden="0" w:uiPriority="68" w:unhideWhenUsed="0"/>
-    <w:lsdException w:name="Medium Grid 3 Accent 4" w:semiHidden="0" w:uiPriority="69" w:unhideWhenUsed="0"/>
-    <w:lsdException w:name="Dark List Accent 4" w:semiHidden="0" w:uiPriority="70" w:unhideWhenUsed="0"/>
-    <w:lsdException w:name="Colorful Shading Accent 4" w:semiHidden="0" w:uiPriority="71" w:unhideWhenUsed="0"/>
-    <w:lsdException w:name="Colorful List Accent 4" w:semiHidden="0" w:uiPriority="72" w:unhideWhenUsed="0"/>
-    <w:lsdException w:name="Colorful Grid Accent 4" w:semiHidden="0" w:uiPriority="73" w:unhideWhenUsed="0"/>
-    <w:lsdException w:name="Light Shading Accent 5" w:semiHidden="0" w:uiPriority="60" w:unhideWhenUsed="0"/>
-    <w:lsdException w:name="Light List Accent 5" w:semiHidden="0" w:uiPriority="61" w:unhideWhenUsed="0"/>
-    <w:lsdException w:name="Light Grid Accent 5" w:semiHidden="0" w:uiPriority="62" w:unhideWhenUsed="0"/>
-    <w:lsdException w:name="Medium Shading 1 Accent 5" w:semiHidden="0" w:uiPriority="63" w:unhideWhenUsed="0"/>
-    <w:lsdException w:name="Medium Shading 2 Accent 5" w:semiHidden="0" w:uiPriority="64" w:unhideWhenUsed="0"/>
-    <w:lsdException w:name="Medium List 1 Accent 5" w:semiHidden="0" w:uiPriority="65" w:unhideWhenUsed="0"/>
-    <w:lsdException w:name="Medium List 2 Accent 5" w:semiHidden="0" w:uiPriority="66" w:unhideWhenUsed="0"/>
-    <w:lsdException w:name="Medium Grid 1 Accent 5" w:semiHidden="0" w:uiPriority="67" w:unhideWhenUsed="0"/>
-    <w:lsdException w:name="Medium Grid 2 Accent 5" w:semiHidden="0" w:uiPriority="68" w:unhideWhenUsed="0"/>
-    <w:lsdException w:name="Medium Grid 3 Accent 5" w:semiHidden="0" w:uiPriority="69" w:unhideWhenUsed="0"/>
-    <w:lsdException w:name="Dark List Accent 5" w:semiHidden="0" w:uiPriority="70" w:unhideWhenUsed="0"/>
-    <w:lsdException w:name="Colorful Shading Accent 5" w:semiHidden="0" w:uiPriority="71" w:unhideWhenUsed="0"/>
-    <w:lsdException w:name="Colorful List Accent 5" w:semiHidden="0" w:uiPriority="72" w:unhideWhenUsed="0"/>
-    <w:lsdException w:name="Colorful Grid Accent 5" w:semiHidden="0" w:uiPriority="73" w:unhideWhenUsed="0"/>
-    <w:lsdException w:name="Light Shading Accent 6" w:semiHidden="0" w:uiPriority="60" w:unhideWhenUsed="0"/>
-    <w:lsdException w:name="Light List Accent 6" w:semiHidden="0" w:uiPriority="61" w:unhideWhenUsed="0"/>
-    <w:lsdException w:name="Light Grid Accent 6" w:semiHidden="0" w:uiPriority="62" w:unhideWhenUsed="0"/>
-    <w:lsdException w:name="Medium Shading 1 Accent 6" w:semiHidden="0" w:uiPriority="63" w:unhideWhenUsed="0"/>
-    <w:lsdException w:name="Medium Shading 2 Accent 6" w:semiHidden="0" w:uiPriority="64" w:unhideWhenUsed="0"/>
-    <w:lsdException w:name="Medium List 1 Accent 6" w:semiHidden="0" w:uiPriority="65" w:unhideWhenUsed="0"/>
-    <w:lsdException w:name="Medium List 2 Accent 6" w:semiHidden="0" w:uiPriority="66" w:unhideWhenUsed="0"/>
-    <w:lsdException w:name="Medium Grid 1 Accent 6" w:semiHidden="0" w:uiPriority="67" w:unhideWhenUsed="0"/>
-    <w:lsdException w:name="Medium Grid 2 Accent 6" w:semiHidden="0" w:uiPriority="68" w:unhideWhenUsed="0"/>
-    <w:lsdException w:name="Medium Grid 3 Accent 6" w:semiHidden="0" w:uiPriority="69" w:unhideWhenUsed="0"/>
-    <w:lsdException w:name="Dark List Accent 6" w:semiHidden="0" w:uiPriority="70" w:unhideWhenUsed="0"/>
-    <w:lsdException w:name="Colorful Shading Accent 6" w:semiHidden="0" w:uiPriority="71" w:unhideWhenUsed="0"/>
-    <w:lsdException w:name="Colorful List Accent 6" w:semiHidden="0" w:uiPriority="72" w:unhideWhenUsed="0"/>
-    <w:lsdException w:name="Colorful Grid Accent 6" w:semiHidden="0" w:uiPriority="73" w:unhideWhenUsed="0"/>
-    <w:lsdException w:name="Subtle Emphasis" w:semiHidden="0" w:uiPriority="19" w:unhideWhenUsed="0" w:qFormat="1"/>
-    <w:lsdException w:name="Intense Emphasis" w:semiHidden="0" w:uiPriority="21" w:unhideWhenUsed="0" w:qFormat="1"/>
-    <w:lsdException w:name="Subtle Reference" w:semiHidden="0" w:uiPriority="31" w:unhideWhenUsed="0" w:qFormat="1"/>
-    <w:lsdException w:name="Intense Reference" w:semiHidden="0" w:uiPriority="32" w:unhideWhenUsed="0" w:qFormat="1"/>
-    <w:lsdException w:name="Book Title" w:semiHidden="0" w:uiPriority="33" w:unhideWhenUsed="0" w:qFormat="1"/>
-    <w:lsdException w:name="Bibliography" w:uiPriority="37"/>
-    <w:lsdException w:name="TOC Heading" w:uiPriority="39" w:qFormat="1"/>
+  <w:latentStyles w:defLockedState="0" w:defUIPriority="99" w:defSemiHidden="0" w:defUnhideWhenUsed="0" w:defQFormat="0" w:count="371">
+    <w:lsdException w:name="Normal" w:uiPriority="0" w:qFormat="1"/>
+    <w:lsdException w:name="heading 1" w:uiPriority="9" w:qFormat="1"/>
+    <w:lsdException w:name="heading 2" w:semiHidden="1" w:uiPriority="9" w:unhideWhenUsed="1" w:qFormat="1"/>
+    <w:lsdException w:name="heading 3" w:semiHidden="1" w:uiPriority="9" w:unhideWhenUsed="1" w:qFormat="1"/>
+    <w:lsdException w:name="heading 4" w:semiHidden="1" w:uiPriority="9" w:unhideWhenUsed="1" w:qFormat="1"/>
+    <w:lsdException w:name="heading 5" w:semiHidden="1" w:uiPriority="9" w:unhideWhenUsed="1" w:qFormat="1"/>
+    <w:lsdException w:name="heading 6" w:semiHidden="1" w:uiPriority="9" w:unhideWhenUsed="1" w:qFormat="1"/>
+    <w:lsdException w:name="heading 7" w:semiHidden="1" w:uiPriority="9" w:unhideWhenUsed="1" w:qFormat="1"/>
+    <w:lsdException w:name="heading 8" w:semiHidden="1" w:uiPriority="9" w:unhideWhenUsed="1" w:qFormat="1"/>
+    <w:lsdException w:name="heading 9" w:semiHidden="1" w:uiPriority="9" w:unhideWhenUsed="1" w:qFormat="1"/>
+    <w:lsdException w:name="index 1" w:semiHidden="1" w:unhideWhenUsed="1"/>
+    <w:lsdException w:name="index 2" w:semiHidden="1" w:unhideWhenUsed="1"/>
+    <w:lsdException w:name="index 3" w:semiHidden="1" w:unhideWhenUsed="1"/>
+    <w:lsdException w:name="index 4" w:semiHidden="1" w:unhideWhenUsed="1"/>
+    <w:lsdException w:name="index 5" w:semiHidden="1" w:unhideWhenUsed="1"/>
+    <w:lsdException w:name="index 6" w:semiHidden="1" w:unhideWhenUsed="1"/>
+    <w:lsdException w:name="index 7" w:semiHidden="1" w:unhideWhenUsed="1"/>
+    <w:lsdException w:name="index 8" w:semiHidden="1" w:unhideWhenUsed="1"/>
+    <w:lsdException w:name="index 9" w:semiHidden="1" w:unhideWhenUsed="1"/>
+    <w:lsdException w:name="toc 1" w:semiHidden="1" w:uiPriority="39" w:unhideWhenUsed="1"/>
+    <w:lsdException w:name="toc 2" w:semiHidden="1" w:uiPriority="39" w:unhideWhenUsed="1"/>
+    <w:lsdException w:name="toc 3" w:semiHidden="1" w:uiPriority="39" w:unhideWhenUsed="1"/>
+    <w:lsdException w:name="toc 4" w:semiHidden="1" w:uiPriority="39" w:unhideWhenUsed="1"/>
+    <w:lsdException w:name="toc 5" w:semiHidden="1" w:uiPriority="39" w:unhideWhenUsed="1"/>
+    <w:lsdException w:name="toc 6" w:semiHidden="1" w:uiPriority="39" w:unhideWhenUsed="1"/>
+    <w:lsdException w:name="toc 7" w:semiHidden="1" w:uiPriority="39" w:unhideWhenUsed="1"/>
+    <w:lsdException w:name="toc 8" w:semiHidden="1" w:uiPriority="39" w:unhideWhenUsed="1"/>
+    <w:lsdException w:name="toc 9" w:semiHidden="1" w:uiPriority="39" w:unhideWhenUsed="1"/>
+    <w:lsdException w:name="Normal Indent" w:semiHidden="1" w:unhideWhenUsed="1"/>
+    <w:lsdException w:name="footnote text" w:semiHidden="1" w:unhideWhenUsed="1"/>
+    <w:lsdException w:name="annotation text" w:semiHidden="1" w:unhideWhenUsed="1"/>
+    <w:lsdException w:name="header" w:semiHidden="1" w:unhideWhenUsed="1"/>
+    <w:lsdException w:name="footer" w:semiHidden="1" w:unhideWhenUsed="1"/>
+    <w:lsdException w:name="index heading" w:semiHidden="1" w:unhideWhenUsed="1"/>
+    <w:lsdException w:name="caption" w:semiHidden="1" w:uiPriority="35" w:unhideWhenUsed="1" w:qFormat="1"/>
+    <w:lsdException w:name="table of figures" w:semiHidden="1" w:unhideWhenUsed="1"/>
+    <w:lsdException w:name="envelope address" w:semiHidden="1" w:unhideWhenUsed="1"/>
+    <w:lsdException w:name="envelope return" w:semiHidden="1" w:unhideWhenUsed="1"/>
+    <w:lsdException w:name="footnote reference" w:semiHidden="1" w:unhideWhenUsed="1"/>
+    <w:lsdException w:name="annotation reference" w:semiHidden="1" w:unhideWhenUsed="1"/>
+    <w:lsdException w:name="line number" w:semiHidden="1" w:unhideWhenUsed="1"/>
+    <w:lsdException w:name="page number" w:semiHidden="1" w:unhideWhenUsed="1"/>
+    <w:lsdException w:name="endnote reference" w:semiHidden="1" w:unhideWhenUsed="1"/>
+    <w:lsdException w:name="endnote text" w:semiHidden="1" w:unhideWhenUsed="1"/>
+    <w:lsdException w:name="table of authorities" w:semiHidden="1" w:unhideWhenUsed="1"/>
+    <w:lsdException w:name="macro" w:semiHidden="1" w:unhideWhenUsed="1"/>
+    <w:lsdException w:name="toa heading" w:semiHidden="1" w:unhideWhenUsed="1"/>
+    <w:lsdException w:name="List" w:semiHidden="1" w:unhideWhenUsed="1"/>
+    <w:lsdException w:name="List Bullet" w:semiHidden="1" w:unhideWhenUsed="1"/>
+    <w:lsdException w:name="List Number" w:semiHidden="1" w:unhideWhenUsed="1"/>
+    <w:lsdException w:name="List 2" w:semiHidden="1" w:unhideWhenUsed="1"/>
+    <w:lsdException w:name="List 3" w:semiHidden="1" w:unhideWhenUsed="1"/>
+    <w:lsdException w:name="List 4" w:semiHidden="1" w:unhideWhenUsed="1"/>
+    <w:lsdException w:name="List 5" w:semiHidden="1" w:unhideWhenUsed="1"/>
+    <w:lsdException w:name="List Bullet 2" w:semiHidden="1" w:unhideWhenUsed="1"/>
+    <w:lsdException w:name="List Bullet 3" w:semiHidden="1" w:unhideWhenUsed="1"/>
+    <w:lsdException w:name="List Bullet 4" w:semiHidden="1" w:unhideWhenUsed="1"/>
+    <w:lsdException w:name="List Bullet 5" w:semiHidden="1" w:unhideWhenUsed="1"/>
+    <w:lsdException w:name="List Number 2" w:semiHidden="1" w:unhideWhenUsed="1"/>
+    <w:lsdException w:name="List Number 3" w:semiHidden="1" w:unhideWhenUsed="1"/>
+    <w:lsdException w:name="List Number 4" w:semiHidden="1" w:unhideWhenUsed="1"/>
+    <w:lsdException w:name="List Number 5" w:semiHidden="1" w:unhideWhenUsed="1"/>
+    <w:lsdException w:name="Title" w:uiPriority="10" w:qFormat="1"/>
+    <w:lsdException w:name="Closing" w:semiHidden="1" w:unhideWhenUsed="1"/>
+    <w:lsdException w:name="Signature" w:semiHidden="1" w:unhideWhenUsed="1"/>
+    <w:lsdException w:name="Default Paragraph Font" w:semiHidden="1" w:uiPriority="1" w:unhideWhenUsed="1"/>
+    <w:lsdException w:name="Body Text" w:semiHidden="1" w:unhideWhenUsed="1"/>
+    <w:lsdException w:name="Body Text Indent" w:semiHidden="1" w:unhideWhenUsed="1"/>
+    <w:lsdException w:name="List Continue" w:semiHidden="1" w:unhideWhenUsed="1"/>
+    <w:lsdException w:name="List Continue 2" w:semiHidden="1" w:unhideWhenUsed="1"/>
+    <w:lsdException w:name="List Continue 3" w:semiHidden="1" w:unhideWhenUsed="1"/>
+    <w:lsdException w:name="List Continue 4" w:semiHidden="1" w:unhideWhenUsed="1"/>
+    <w:lsdException w:name="List Continue 5" w:semiHidden="1" w:unhideWhenUsed="1"/>
+    <w:lsdException w:name="Message Header" w:semiHidden="1" w:unhideWhenUsed="1"/>
+    <w:lsdException w:name="Subtitle" w:uiPriority="11" w:qFormat="1"/>
+    <w:lsdException w:name="Salutation" w:semiHidden="1" w:unhideWhenUsed="1"/>
+    <w:lsdException w:name="Date" w:semiHidden="1" w:unhideWhenUsed="1"/>
+    <w:lsdException w:name="Body Text First Indent" w:semiHidden="1" w:unhideWhenUsed="1"/>
+    <w:lsdException w:name="Body Text First Indent 2" w:semiHidden="1" w:unhideWhenUsed="1"/>
+    <w:lsdException w:name="Note Heading" w:semiHidden="1" w:unhideWhenUsed="1"/>
+    <w:lsdException w:name="Body Text 2" w:semiHidden="1" w:unhideWhenUsed="1"/>
+    <w:lsdException w:name="Body Text 3" w:semiHidden="1" w:unhideWhenUsed="1"/>
+    <w:lsdException w:name="Body Text Indent 2" w:semiHidden="1" w:unhideWhenUsed="1"/>
+    <w:lsdException w:name="Body Text Indent 3" w:semiHidden="1" w:unhideWhenUsed="1"/>
+    <w:lsdException w:name="Block Text" w:semiHidden="1" w:unhideWhenUsed="1"/>
+    <w:lsdException w:name="Hyperlink" w:semiHidden="1" w:unhideWhenUsed="1"/>
+    <w:lsdException w:name="FollowedHyperlink" w:semiHidden="1" w:unhideWhenUsed="1"/>
+    <w:lsdException w:name="Strong" w:uiPriority="22" w:qFormat="1"/>
+    <w:lsdException w:name="Emphasis" w:uiPriority="20" w:qFormat="1"/>
+    <w:lsdException w:name="Document Map" w:semiHidden="1" w:unhideWhenUsed="1"/>
+    <w:lsdException w:name="Plain Text" w:semiHidden="1" w:unhideWhenUsed="1"/>
+    <w:lsdException w:name="E-mail Signature" w:semiHidden="1" w:unhideWhenUsed="1"/>
+    <w:lsdException w:name="HTML Top of Form" w:semiHidden="1" w:unhideWhenUsed="1"/>
+    <w:lsdException w:name="HTML Bottom of Form" w:semiHidden="1" w:unhideWhenUsed="1"/>
+    <w:lsdException w:name="Normal (Web)" w:semiHidden="1" w:unhideWhenUsed="1"/>
+    <w:lsdException w:name="HTML Acronym" w:semiHidden="1" w:unhideWhenUsed="1"/>
+    <w:lsdException w:name="HTML Address" w:semiHidden="1" w:unhideWhenUsed="1"/>
+    <w:lsdException w:name="HTML Cite" w:semiHidden="1" w:unhideWhenUsed="1"/>
+    <w:lsdException w:name="HTML Code" w:semiHidden="1" w:unhideWhenUsed="1"/>
+    <w:lsdException w:name="HTML Definition" w:semiHidden="1" w:unhideWhenUsed="1"/>
+    <w:lsdException w:name="HTML Keyboard" w:semiHidden="1" w:unhideWhenUsed="1"/>
+    <w:lsdException w:name="HTML Preformatted" w:semiHidden="1" w:unhideWhenUsed="1"/>
+    <w:lsdException w:name="HTML Sample" w:semiHidden="1" w:unhideWhenUsed="1"/>
+    <w:lsdException w:name="HTML Typewriter" w:semiHidden="1" w:unhideWhenUsed="1"/>
+    <w:lsdException w:name="HTML Variable" w:semiHidden="1" w:unhideWhenUsed="1"/>
+    <w:lsdException w:name="Normal Table" w:semiHidden="1" w:unhideWhenUsed="1"/>
+    <w:lsdException w:name="annotation subject" w:semiHidden="1" w:unhideWhenUsed="1"/>
+    <w:lsdException w:name="No List" w:semiHidden="1" w:unhideWhenUsed="1"/>
+    <w:lsdException w:name="Outline List 1" w:semiHidden="1" w:unhideWhenUsed="1"/>
+    <w:lsdException w:name="Outline List 2" w:semiHidden="1" w:unhideWhenUsed="1"/>
+    <w:lsdException w:name="Outline List 3" w:semiHidden="1" w:unhideWhenUsed="1"/>
+    <w:lsdException w:name="Table Simple 1" w:semiHidden="1" w:unhideWhenUsed="1"/>
+    <w:lsdException w:name="Table Simple 2" w:semiHidden="1" w:unhideWhenUsed="1"/>
+    <w:lsdException w:name="Table Simple 3" w:semiHidden="1" w:unhideWhenUsed="1"/>
+    <w:lsdException w:name="Table Classic 1" w:semiHidden="1" w:unhideWhenUsed="1"/>
+    <w:lsdException w:name="Table Classic 2" w:semiHidden="1" w:unhideWhenUsed="1"/>
+    <w:lsdException w:name="Table Classic 3" w:semiHidden="1" w:unhideWhenUsed="1"/>
+    <w:lsdException w:name="Table Classic 4" w:semiHidden="1" w:unhideWhenUsed="1"/>
+    <w:lsdException w:name="Table Colorful 1" w:semiHidden="1" w:unhideWhenUsed="1"/>
+    <w:lsdException w:name="Table Colorful 2" w:semiHidden="1" w:unhideWhenUsed="1"/>
+    <w:lsdException w:name="Table Colorful 3" w:semiHidden="1" w:unhideWhenUsed="1"/>
+    <w:lsdException w:name="Table Columns 1" w:semiHidden="1" w:unhideWhenUsed="1"/>
+    <w:lsdException w:name="Table Columns 2" w:semiHidden="1" w:unhideWhenUsed="1"/>
+    <w:lsdException w:name="Table Columns 3" w:semiHidden="1" w:unhideWhenUsed="1"/>
+    <w:lsdException w:name="Table Columns 4" w:semiHidden="1" w:unhideWhenUsed="1"/>
+    <w:lsdException w:name="Table Columns 5" w:semiHidden="1" w:unhideWhenUsed="1"/>
+    <w:lsdException w:name="Table Grid 1" w:semiHidden="1" w:unhideWhenUsed="1"/>
+    <w:lsdException w:name="Table Grid 2" w:semiHidden="1" w:unhideWhenUsed="1"/>
+    <w:lsdException w:name="Table Grid 3" w:semiHidden="1" w:unhideWhenUsed="1"/>
+    <w:lsdException w:name="Table Grid 4" w:semiHidden="1" w:unhideWhenUsed="1"/>
+    <w:lsdException w:name="Table Grid 5" w:semiHidden="1" w:unhideWhenUsed="1"/>
+    <w:lsdException w:name="Table Grid 6" w:semiHidden="1" w:unhideWhenUsed="1"/>
+    <w:lsdException w:name="Table Grid 7" w:semiHidden="1" w:unhideWhenUsed="1"/>
+    <w:lsdException w:name="Table Grid 8" w:semiHidden="1" w:unhideWhenUsed="1"/>
+    <w:lsdException w:name="Table List 1" w:semiHidden="1" w:unhideWhenUsed="1"/>
+    <w:lsdException w:name="Table List 2" w:semiHidden="1" w:unhideWhenUsed="1"/>
+    <w:lsdException w:name="Table List 3" w:semiHidden="1" w:unhideWhenUsed="1"/>
+    <w:lsdException w:name="Table List 4" w:semiHidden="1" w:unhideWhenUsed="1"/>
+    <w:lsdException w:name="Table List 5" w:semiHidden="1" w:unhideWhenUsed="1"/>
+    <w:lsdException w:name="Table List 6" w:semiHidden="1" w:unhideWhenUsed="1"/>
+    <w:lsdException w:name="Table List 7" w:semiHidden="1" w:unhideWhenUsed="1"/>
+    <w:lsdException w:name="Table List 8" w:semiHidden="1" w:unhideWhenUsed="1"/>
+    <w:lsdException w:name="Table 3D effects 1" w:semiHidden="1" w:unhideWhenUsed="1"/>
+    <w:lsdException w:name="Table 3D effects 2" w:semiHidden="1" w:unhideWhenUsed="1"/>
+    <w:lsdException w:name="Table 3D effects 3" w:semiHidden="1" w:unhideWhenUsed="1"/>
+    <w:lsdException w:name="Table Contemporary" w:semiHidden="1" w:unhideWhenUsed="1"/>
+    <w:lsdException w:name="Table Elegant" w:semiHidden="1" w:unhideWhenUsed="1"/>
+    <w:lsdException w:name="Table Professional" w:semiHidden="1" w:unhideWhenUsed="1"/>
+    <w:lsdException w:name="Table Subtle 1" w:semiHidden="1" w:unhideWhenUsed="1"/>
+    <w:lsdException w:name="Table Subtle 2" w:semiHidden="1" w:unhideWhenUsed="1"/>
+    <w:lsdException w:name="Table Web 1" w:semiHidden="1" w:unhideWhenUsed="1"/>
+    <w:lsdException w:name="Table Web 2" w:semiHidden="1" w:unhideWhenUsed="1"/>
+    <w:lsdException w:name="Table Web 3" w:semiHidden="1" w:unhideWhenUsed="1"/>
+    <w:lsdException w:name="Balloon Text" w:semiHidden="1" w:unhideWhenUsed="1"/>
+    <w:lsdException w:name="Table Grid" w:uiPriority="59"/>
+    <w:lsdException w:name="Table Theme" w:semiHidden="1" w:unhideWhenUsed="1"/>
+    <w:lsdException w:name="Placeholder Text" w:semiHidden="1"/>
+    <w:lsdException w:name="No Spacing" w:uiPriority="1" w:qFormat="1"/>
+    <w:lsdException w:name="Light Shading" w:uiPriority="60"/>
+    <w:lsdException w:name="Light List" w:uiPriority="61"/>
+    <w:lsdException w:name="Light Grid" w:uiPriority="62"/>
+    <w:lsdException w:name="Medium Shading 1" w:uiPriority="63"/>
+    <w:lsdException w:name="Medium Shading 2" w:uiPriority="64"/>
+    <w:lsdException w:name="Medium List 1" w:uiPriority="65"/>
+    <w:lsdException w:name="Medium List 2" w:uiPriority="66"/>
+    <w:lsdException w:name="Medium Grid 1" w:uiPriority="67"/>
+    <w:lsdException w:name="Medium Grid 2" w:uiPriority="68"/>
+    <w:lsdException w:name="Medium Grid 3" w:uiPriority="69"/>
+    <w:lsdException w:name="Dark List" w:uiPriority="70"/>
+    <w:lsdException w:name="Colorful Shading" w:uiPriority="71"/>
+    <w:lsdException w:name="Colorful List" w:uiPriority="72"/>
+    <w:lsdException w:name="Colorful Grid" w:uiPriority="73"/>
+    <w:lsdException w:name="Light Shading Accent 1" w:uiPriority="60"/>
+    <w:lsdException w:name="Light List Accent 1" w:uiPriority="61"/>
+    <w:lsdException w:name="Light Grid Accent 1" w:uiPriority="62"/>
+    <w:lsdException w:name="Medium Shading 1 Accent 1" w:uiPriority="63"/>
+    <w:lsdException w:name="Medium Shading 2 Accent 1" w:uiPriority="64"/>
+    <w:lsdException w:name="Medium List 1 Accent 1" w:uiPriority="65"/>
+    <w:lsdException w:name="Revision" w:semiHidden="1"/>
+    <w:lsdException w:name="List Paragraph" w:uiPriority="34" w:qFormat="1"/>
+    <w:lsdException w:name="Quote" w:uiPriority="29" w:qFormat="1"/>
+    <w:lsdException w:name="Intense Quote" w:uiPriority="30" w:qFormat="1"/>
+    <w:lsdException w:name="Medium List 2 Accent 1" w:uiPriority="66"/>
+    <w:lsdException w:name="Medium Grid 1 Accent 1" w:uiPriority="67"/>
+    <w:lsdException w:name="Medium Grid 2 Accent 1" w:uiPriority="68"/>
+    <w:lsdException w:name="Medium Grid 3 Accent 1" w:uiPriority="69"/>
+    <w:lsdException w:name="Dark List Accent 1" w:uiPriority="70"/>
+    <w:lsdException w:name="Colorful Shading Accent 1" w:uiPriority="71"/>
+    <w:lsdException w:name="Colorful List Accent 1" w:uiPriority="72"/>
+    <w:lsdException w:name="Colorful Grid Accent 1" w:uiPriority="73"/>
+    <w:lsdException w:name="Light Shading Accent 2" w:uiPriority="60"/>
+    <w:lsdException w:name="Light List Accent 2" w:uiPriority="61"/>
+    <w:lsdException w:name="Light Grid Accent 2" w:uiPriority="62"/>
+    <w:lsdException w:name="Medium Shading 1 Accent 2" w:uiPriority="63"/>
+    <w:lsdException w:name="Medium Shading 2 Accent 2" w:uiPriority="64"/>
+    <w:lsdException w:name="Medium List 1 Accent 2" w:uiPriority="65"/>
+    <w:lsdException w:name="Medium List 2 Accent 2" w:uiPriority="66"/>
+    <w:lsdException w:name="Medium Grid 1 Accent 2" w:uiPriority="67"/>
+    <w:lsdException w:name="Medium Grid 2 Accent 2" w:uiPriority="68"/>
+    <w:lsdException w:name="Medium Grid 3 Accent 2" w:uiPriority="69"/>
+    <w:lsdException w:name="Dark List Accent 2" w:uiPriority="70"/>
+    <w:lsdException w:name="Colorful Shading Accent 2" w:uiPriority="71"/>
+    <w:lsdException w:name="Colorful List Accent 2" w:uiPriority="72"/>
+    <w:lsdException w:name="Colorful Grid Accent 2" w:uiPriority="73"/>
+    <w:lsdException w:name="Light Shading Accent 3" w:uiPriority="60"/>
+    <w:lsdException w:name="Light List Accent 3" w:uiPriority="61"/>
+    <w:lsdException w:name="Light Grid Accent 3" w:uiPriority="62"/>
+    <w:lsdException w:name="Medium Shading 1 Accent 3" w:uiPriority="63"/>
+    <w:lsdException w:name="Medium Shading 2 Accent 3" w:uiPriority="64"/>
+    <w:lsdException w:name="Medium List 1 Accent 3" w:uiPriority="65"/>
+    <w:lsdException w:name="Medium List 2 Accent 3" w:uiPriority="66"/>
+    <w:lsdException w:name="Medium Grid 1 Accent 3" w:uiPriority="67"/>
+    <w:lsdException w:name="Medium Grid 2 Accent 3" w:uiPriority="68"/>
+    <w:lsdException w:name="Medium Grid 3 Accent 3" w:uiPriority="69"/>
+    <w:lsdException w:name="Dark List Accent 3" w:uiPriority="70"/>
+    <w:lsdException w:name="Colorful Shading Accent 3" w:uiPriority="71"/>
+    <w:lsdException w:name="Colorful List Accent 3" w:uiPriority="72"/>
+    <w:lsdException w:name="Colorful Grid Accent 3" w:uiPriority="73"/>
+    <w:lsdException w:name="Light Shading Accent 4" w:uiPriority="60"/>
+    <w:lsdException w:name="Light List Accent 4" w:uiPriority="61"/>
+    <w:lsdException w:name="Light Grid Accent 4" w:uiPriority="62"/>
+    <w:lsdException w:name="Medium Shading 1 Accent 4" w:uiPriority="63"/>
+    <w:lsdException w:name="Medium Shading 2 Accent 4" w:uiPriority="64"/>
+    <w:lsdException w:name="Medium List 1 Accent 4" w:uiPriority="65"/>
+    <w:lsdException w:name="Medium List 2 Accent 4" w:uiPriority="66"/>
+    <w:lsdException w:name="Medium Grid 1 Accent 4" w:uiPriority="67"/>
+    <w:lsdException w:name="Medium Grid 2 Accent 4" w:uiPriority="68"/>
+    <w:lsdException w:name="Medium Grid 3 Accent 4" w:uiPriority="69"/>
+    <w:lsdException w:name="Dark List Accent 4" w:uiPriority="70"/>
+    <w:lsdException w:name="Colorful Shading Accent 4" w:uiPriority="71"/>
+    <w:lsdException w:name="Colorful List Accent 4" w:uiPriority="72"/>
+    <w:lsdException w:name="Colorful Grid Accent 4" w:uiPriority="73"/>
+    <w:lsdException w:name="Light Shading Accent 5" w:uiPriority="60"/>
+    <w:lsdException w:name="Light List Accent 5" w:uiPriority="61"/>
+    <w:lsdException w:name="Light Grid Accent 5" w:uiPriority="62"/>
+    <w:lsdException w:name="Medium Shading 1 Accent 5" w:uiPriority="63"/>
+    <w:lsdException w:name="Medium Shading 2 Accent 5" w:uiPriority="64"/>
+    <w:lsdException w:name="Medium List 1 Accent 5" w:uiPriority="65"/>
+    <w:lsdException w:name="Medium List 2 Accent 5" w:uiPriority="66"/>
+    <w:lsdException w:name="Medium Grid 1 Accent 5" w:uiPriority="67"/>
+    <w:lsdException w:name="Medium Grid 2 Accent 5" w:uiPriority="68"/>
+    <w:lsdException w:name="Medium Grid 3 Accent 5" w:uiPriority="69"/>
+    <w:lsdException w:name="Dark List Accent 5" w:uiPriority="70"/>
+    <w:lsdException w:name="Colorful Shading Accent 5" w:uiPriority="71"/>
+    <w:lsdException w:name="Colorful List Accent 5" w:uiPriority="72"/>
+    <w:lsdException w:name="Colorful Grid Accent 5" w:uiPriority="73"/>
+    <w:lsdException w:name="Light Shading Accent 6" w:uiPriority="60"/>
+    <w:lsdException w:name="Light List Accent 6" w:uiPriority="61"/>
+    <w:lsdException w:name="Light Grid Accent 6" w:uiPriority="62"/>
+    <w:lsdException w:name="Medium Shading 1 Accent 6" w:uiPriority="63"/>
+    <w:lsdException w:name="Medium Shading 2 Accent 6" w:uiPriority="64"/>
+    <w:lsdException w:name="Medium List 1 Accent 6" w:uiPriority="65"/>
+    <w:lsdException w:name="Medium List 2 Accent 6" w:uiPriority="66"/>
+    <w:lsdException w:name="Medium Grid 1 Accent 6" w:uiPriority="67"/>
+    <w:lsdException w:name="Medium Grid 2 Accent 6" w:uiPriority="68"/>
+    <w:lsdException w:name="Medium Grid 3 Accent 6" w:uiPriority="69"/>
+    <w:lsdException w:name="Dark List Accent 6" w:uiPriority="70"/>
+    <w:lsdException w:name="Colorful Shading Accent 6" w:uiPriority="71"/>
+    <w:lsdException w:name="Colorful List Accent 6" w:uiPriority="72"/>
+    <w:lsdException w:name="Colorful Grid Accent 6" w:uiPriority="73"/>
+    <w:lsdException w:name="Subtle Emphasis" w:uiPriority="19" w:qFormat="1"/>
+    <w:lsdException w:name="Intense Emphasis" w:uiPriority="21" w:qFormat="1"/>
+    <w:lsdException w:name="Subtle Reference" w:uiPriority="31" w:qFormat="1"/>
+    <w:lsdException w:name="Intense Reference" w:uiPriority="32" w:qFormat="1"/>
+    <w:lsdException w:name="Book Title" w:uiPriority="33" w:qFormat="1"/>
+    <w:lsdException w:name="Bibliography" w:semiHidden="1" w:uiPriority="37" w:unhideWhenUsed="1"/>
+    <w:lsdException w:name="TOC Heading" w:semiHidden="1" w:uiPriority="39" w:unhideWhenUsed="1" w:qFormat="1"/>
+    <w:lsdException w:name="Plain Table 1" w:uiPriority="41"/>
+    <w:lsdException w:name="Plain Table 2" w:uiPriority="42"/>
+    <w:lsdException w:name="Plain Table 3" w:uiPriority="43"/>
+    <w:lsdException w:name="Plain Table 4" w:uiPriority="44"/>
+    <w:lsdException w:name="Plain Table 5" w:uiPriority="45"/>
+    <w:lsdException w:name="Grid Table Light" w:uiPriority="40"/>
+    <w:lsdException w:name="Grid Table 1 Light" w:uiPriority="46"/>
+    <w:lsdException w:name="Grid Table 2" w:uiPriority="47"/>
+    <w:lsdException w:name="Grid Table 3" w:uiPriority="48"/>
+    <w:lsdException w:name="Grid Table 4" w:uiPriority="49"/>
+    <w:lsdException w:name="Grid Table 5 Dark" w:uiPriority="50"/>
+    <w:lsdException w:name="Grid Table 6 Colorful" w:uiPriority="51"/>
+    <w:lsdException w:name="Grid Table 7 Colorful" w:uiPriority="52"/>
+    <w:lsdException w:name="Grid Table 1 Light Accent 1" w:uiPriority="46"/>
+    <w:lsdException w:name="Grid Table 2 Accent 1" w:uiPriority="47"/>
+    <w:lsdException w:name="Grid Table 3 Accent 1" w:uiPriority="48"/>
+    <w:lsdException w:name="Grid Table 4 Accent 1" w:uiPriority="49"/>
+    <w:lsdException w:name="Grid Table 5 Dark Accent 1" w:uiPriority="50"/>
+    <w:lsdException w:name="Grid Table 6 Colorful Accent 1" w:uiPriority="51"/>
+    <w:lsdException w:name="Grid Table 7 Colorful Accent 1" w:uiPriority="52"/>
+    <w:lsdException w:name="Grid Table 1 Light Accent 2" w:uiPriority="46"/>
+    <w:lsdException w:name="Grid Table 2 Accent 2" w:uiPriority="47"/>
+    <w:lsdException w:name="Grid Table 3 Accent 2" w:uiPriority="48"/>
+    <w:lsdException w:name="Grid Table 4 Accent 2" w:uiPriority="49"/>
+    <w:lsdException w:name="Grid Table 5 Dark Accent 2" w:uiPriority="50"/>
+    <w:lsdException w:name="Grid Table 6 Colorful Accent 2" w:uiPriority="51"/>
+    <w:lsdException w:name="Grid Table 7 Colorful Accent 2" w:uiPriority="52"/>
+    <w:lsdException w:name="Grid Table 1 Light Accent 3" w:uiPriority="46"/>
+    <w:lsdException w:name="Grid Table 2 Accent 3" w:uiPriority="47"/>
+    <w:lsdException w:name="Grid Table 3 Accent 3" w:uiPriority="48"/>
+    <w:lsdException w:name="Grid Table 4 Accent 3" w:uiPriority="49"/>
+    <w:lsdException w:name="Grid Table 5 Dark Accent 3" w:uiPriority="50"/>
+    <w:lsdException w:name="Grid Table 6 Colorful Accent 3" w:uiPriority="51"/>
+    <w:lsdException w:name="Grid Table 7 Colorful Accent 3" w:uiPriority="52"/>
+    <w:lsdException w:name="Grid Table 1 Light Accent 4" w:uiPriority="46"/>
+    <w:lsdException w:name="Grid Table 2 Accent 4" w:uiPriority="47"/>
+    <w:lsdException w:name="Grid Table 3 Accent 4" w:uiPriority="48"/>
+    <w:lsdException w:name="Grid Table 4 Accent 4" w:uiPriority="49"/>
+    <w:lsdException w:name="Grid Table 5 Dark Accent 4" w:uiPriority="50"/>
+    <w:lsdException w:name="Grid Table 6 Colorful Accent 4" w:uiPriority="51"/>
+    <w:lsdException w:name="Grid Table 7 Colorful Accent 4" w:uiPriority="52"/>
+    <w:lsdException w:name="Grid Table 1 Light Accent 5" w:uiPriority="46"/>
+    <w:lsdException w:name="Grid Table 2 Accent 5" w:uiPriority="47"/>
+    <w:lsdException w:name="Grid Table 3 Accent 5" w:uiPriority="48"/>
+    <w:lsdException w:name="Grid Table 4 Accent 5" w:uiPriority="49"/>
+    <w:lsdException w:name="Grid Table 5 Dark Accent 5" w:uiPriority="50"/>
+    <w:lsdException w:name="Grid Table 6 Colorful Accent 5" w:uiPriority="51"/>
+    <w:lsdException w:name="Grid Table 7 Colorful Accent 5" w:uiPriority="52"/>
+    <w:lsdException w:name="Grid Table 1 Light Accent 6" w:uiPriority="46"/>
+    <w:lsdException w:name="Grid Table 2 Accent 6" w:uiPriority="47"/>
+    <w:lsdException w:name="Grid Table 3 Accent 6" w:uiPriority="48"/>
+    <w:lsdException w:name="Grid Table 4 Accent 6" w:uiPriority="49"/>
+    <w:lsdException w:name="Grid Table 5 Dark Accent 6" w:uiPriority="50"/>
+    <w:lsdException w:name="Grid Table 6 Colorful Accent 6" w:uiPriority="51"/>
+    <w:lsdException w:name="Grid Table 7 Colorful Accent 6" w:uiPriority="52"/>
+    <w:lsdException w:name="List Table 1 Light" w:uiPriority="46"/>
+    <w:lsdException w:name="List Table 2" w:uiPriority="47"/>
+    <w:lsdException w:name="List Table 3" w:uiPriority="48"/>
+    <w:lsdException w:name="List Table 4" w:uiPriority="49"/>
+    <w:lsdException w:name="List Table 5 Dark" w:uiPriority="50"/>
+    <w:lsdException w:name="List Table 6 Colorful" w:uiPriority="51"/>
+    <w:lsdException w:name="List Table 7 Colorful" w:uiPriority="52"/>
+    <w:lsdException w:name="List Table 1 Light Accent 1" w:uiPriority="46"/>
+    <w:lsdException w:name="List Table 2 Accent 1" w:uiPriority="47"/>
+    <w:lsdException w:name="List Table 3 Accent 1" w:uiPriority="48"/>
+    <w:lsdException w:name="List Table 4 Accent 1" w:uiPriority="49"/>
+    <w:lsdException w:name="List Table 5 Dark Accent 1" w:uiPriority="50"/>
+    <w:lsdException w:name="List Table 6 Colorful Accent 1" w:uiPriority="51"/>
+    <w:lsdException w:name="List Table 7 Colorful Accent 1" w:uiPriority="52"/>
+    <w:lsdException w:name="List Table 1 Light Accent 2" w:uiPriority="46"/>
+    <w:lsdException w:name="List Table 2 Accent 2" w:uiPriority="47"/>
+    <w:lsdException w:name="List Table 3 Accent 2" w:uiPriority="48"/>
+    <w:lsdException w:name="List Table 4 Accent 2" w:uiPriority="49"/>
+    <w:lsdException w:name="List Table 5 Dark Accent 2" w:uiPriority="50"/>
+    <w:lsdException w:name="List Table 6 Colorful Accent 2" w:uiPriority="51"/>
+    <w:lsdException w:name="List Table 7 Colorful Accent 2" w:uiPriority="52"/>
+    <w:lsdException w:name="List Table 1 Light Accent 3" w:uiPriority="46"/>
+    <w:lsdException w:name="List Table 2 Accent 3" w:uiPriority="47"/>
+    <w:lsdException w:name="List Table 3 Accent 3" w:uiPriority="48"/>
+    <w:lsdException w:name="List Table 4 Accent 3" w:uiPriority="49"/>
+    <w:lsdException w:name="List Table 5 Dark Accent 3" w:uiPriority="50"/>
+    <w:lsdException w:name="List Table 6 Colorful Accent 3" w:uiPriority="51"/>
+    <w:lsdException w:name="List Table 7 Colorful Accent 3" w:uiPriority="52"/>
+    <w:lsdException w:name="List Table 1 Light Accent 4" w:uiPriority="46"/>
+    <w:lsdException w:name="List Table 2 Accent 4" w:uiPriority="47"/>
+    <w:lsdException w:name="List Table 3 Accent 4" w:uiPriority="48"/>
+    <w:lsdException w:name="List Table 4 Accent 4" w:uiPriority="49"/>
+    <w:lsdException w:name="List Table 5 Dark Accent 4" w:uiPriority="50"/>
+    <w:lsdException w:name="List Table 6 Colorful Accent 4" w:uiPriority="51"/>
+    <w:lsdException w:name="List Table 7 Colorful Accent 4" w:uiPriority="52"/>
+    <w:lsdException w:name="List Table 1 Light Accent 5" w:uiPriority="46"/>
+    <w:lsdException w:name="List Table 2 Accent 5" w:uiPriority="47"/>
+    <w:lsdException w:name="List Table 3 Accent 5" w:uiPriority="48"/>
+    <w:lsdException w:name="List Table 4 Accent 5" w:uiPriority="49"/>
+    <w:lsdException w:name="List Table 5 Dark Accent 5" w:uiPriority="50"/>
+    <w:lsdException w:name="List Table 6 Colorful Accent 5" w:uiPriority="51"/>
+    <w:lsdException w:name="List Table 7 Colorful Accent 5" w:uiPriority="52"/>
+    <w:lsdException w:name="List Table 1 Light Accent 6" w:uiPriority="46"/>
+    <w:lsdException w:name="List Table 2 Accent 6" w:uiPriority="47"/>
+    <w:lsdException w:name="List Table 3 Accent 6" w:uiPriority="48"/>
+    <w:lsdException w:name="List Table 4 Accent 6" w:uiPriority="49"/>
+    <w:lsdException w:name="List Table 5 Dark Accent 6" w:uiPriority="50"/>
+    <w:lsdException w:name="List Table 6 Colorful Accent 6" w:uiPriority="51"/>
+    <w:lsdException w:name="List Table 7 Colorful Accent 6" w:uiPriority="52"/>
   </w:latentStyles>
   <w:style w:type="paragraph" w:default="1" w:styleId="Normal">
     <w:name w:val="Normal"/>

</xml_diff>